<commit_message>
lab2 - sprawozdanie v2
</commit_message>
<xml_diff>
--- a/lab2/Łukasz-Stępień-Szymon-Urbański-sprawozdanie-2.docx
+++ b/lab2/Łukasz-Stępień-Szymon-Urbański-sprawozdanie-2.docx
@@ -393,6 +393,7 @@
           <w:szCs w:val="24"/>
         </w:rPr>
       </w:pPr>
+      <w:proofErr w:type="spellStart"/>
       <w:r>
         <w:rPr>
           <w:rFonts w:ascii="Arial Narrow" w:hAnsi="Arial Narrow"/>
@@ -401,6 +402,7 @@
         </w:rPr>
         <w:t>inverse</w:t>
       </w:r>
+      <w:proofErr w:type="spellEnd"/>
       <w:r>
         <w:rPr>
           <w:rFonts w:ascii="Arial Narrow" w:hAnsi="Arial Narrow"/>
@@ -420,13 +422,23 @@
           <w:szCs w:val="24"/>
         </w:rPr>
       </w:pPr>
-      <w:r>
-        <w:rPr>
-          <w:rFonts w:ascii="Arial Narrow" w:hAnsi="Arial Narrow"/>
-          <w:sz w:val="24"/>
-          <w:szCs w:val="24"/>
-        </w:rPr>
-        <w:t xml:space="preserve">if </w:t>
+      <w:proofErr w:type="spellStart"/>
+      <w:r>
+        <w:rPr>
+          <w:rFonts w:ascii="Arial Narrow" w:hAnsi="Arial Narrow"/>
+          <w:sz w:val="24"/>
+          <w:szCs w:val="24"/>
+        </w:rPr>
+        <w:t>if</w:t>
+      </w:r>
+      <w:proofErr w:type="spellEnd"/>
+      <w:r>
+        <w:rPr>
+          <w:rFonts w:ascii="Arial Narrow" w:hAnsi="Arial Narrow"/>
+          <w:sz w:val="24"/>
+          <w:szCs w:val="24"/>
+        </w:rPr>
+        <w:t xml:space="preserve"> </w:t>
       </w:r>
       <w:r>
         <w:rPr>
@@ -537,7 +549,25 @@
           <w:sz w:val="24"/>
           <w:szCs w:val="24"/>
         </w:rPr>
-        <w:t>A11_inv = inverse(A11)</w:t>
+        <w:t xml:space="preserve">A11_inv = </w:t>
+      </w:r>
+      <w:proofErr w:type="spellStart"/>
+      <w:r>
+        <w:rPr>
+          <w:rFonts w:ascii="Arial Narrow" w:hAnsi="Arial Narrow"/>
+          <w:sz w:val="24"/>
+          <w:szCs w:val="24"/>
+        </w:rPr>
+        <w:t>inverse</w:t>
+      </w:r>
+      <w:proofErr w:type="spellEnd"/>
+      <w:r>
+        <w:rPr>
+          <w:rFonts w:ascii="Arial Narrow" w:hAnsi="Arial Narrow"/>
+          <w:sz w:val="24"/>
+          <w:szCs w:val="24"/>
+        </w:rPr>
+        <w:t>(A11)</w:t>
       </w:r>
       <w:r>
         <w:rPr>
@@ -631,7 +661,25 @@
           <w:sz w:val="24"/>
           <w:szCs w:val="24"/>
         </w:rPr>
-        <w:t>S22_inv = inverse(S22)</w:t>
+        <w:t xml:space="preserve">S22_inv = </w:t>
+      </w:r>
+      <w:proofErr w:type="spellStart"/>
+      <w:r>
+        <w:rPr>
+          <w:rFonts w:ascii="Arial Narrow" w:hAnsi="Arial Narrow"/>
+          <w:sz w:val="24"/>
+          <w:szCs w:val="24"/>
+        </w:rPr>
+        <w:t>inverse</w:t>
+      </w:r>
+      <w:proofErr w:type="spellEnd"/>
+      <w:r>
+        <w:rPr>
+          <w:rFonts w:ascii="Arial Narrow" w:hAnsi="Arial Narrow"/>
+          <w:sz w:val="24"/>
+          <w:szCs w:val="24"/>
+        </w:rPr>
+        <w:t>(S22)</w:t>
       </w:r>
     </w:p>
     <w:p>
@@ -1155,6 +1203,7 @@
         </w:rPr>
         <w:t xml:space="preserve">) oznacza czas procedury </w:t>
       </w:r>
+      <w:proofErr w:type="spellStart"/>
       <w:r>
         <w:rPr>
           <w:i/>
@@ -1164,6 +1213,7 @@
         </w:rPr>
         <w:t>inverse</w:t>
       </w:r>
+      <w:proofErr w:type="spellEnd"/>
       <w:r>
         <w:rPr>
           <w:i/>
@@ -1180,6 +1230,7 @@
         </w:rPr>
         <w:t xml:space="preserve">dla dwóch macierzy </w:t>
       </w:r>
+      <w:proofErr w:type="spellStart"/>
       <w:r>
         <w:rPr>
           <w:i/>
@@ -1205,6 +1256,7 @@
         </w:rPr>
         <w:t>n</w:t>
       </w:r>
+      <w:proofErr w:type="spellEnd"/>
       <w:r>
         <w:rPr>
           <w:sz w:val="24"/>
@@ -1515,6 +1567,7 @@
         </w:rPr>
         <w:t xml:space="preserve"> procedury </w:t>
       </w:r>
+      <w:proofErr w:type="spellStart"/>
       <w:r>
         <w:rPr>
           <w:i/>
@@ -1524,6 +1577,7 @@
         </w:rPr>
         <w:t>inverse</w:t>
       </w:r>
+      <w:proofErr w:type="spellEnd"/>
       <w:r>
         <w:rPr>
           <w:sz w:val="24"/>
@@ -1811,6 +1865,7 @@
         </w:rPr>
         <w:t xml:space="preserve"> </w:t>
       </w:r>
+      <w:proofErr w:type="spellStart"/>
       <w:r>
         <w:rPr>
           <w:sz w:val="24"/>
@@ -1818,6 +1873,7 @@
         </w:rPr>
         <w:t>mnożeń</w:t>
       </w:r>
+      <w:proofErr w:type="spellEnd"/>
       <w:r>
         <w:rPr>
           <w:sz w:val="24"/>
@@ -1912,6 +1968,7 @@
         </w:rPr>
         <w:t xml:space="preserve"> </w:t>
       </w:r>
+      <w:proofErr w:type="spellStart"/>
       <w:r>
         <w:rPr>
           <w:sz w:val="24"/>
@@ -1919,6 +1976,7 @@
         </w:rPr>
         <w:t>mnożeń</w:t>
       </w:r>
+      <w:proofErr w:type="spellEnd"/>
       <w:r>
         <w:rPr>
           <w:sz w:val="24"/>
@@ -2962,13 +3020,23 @@
           <w:szCs w:val="24"/>
         </w:rPr>
       </w:pPr>
-      <w:r>
-        <w:rPr>
-          <w:rFonts w:ascii="Arial Narrow" w:hAnsi="Arial Narrow"/>
-          <w:sz w:val="24"/>
-          <w:szCs w:val="24"/>
-        </w:rPr>
-        <w:t xml:space="preserve">if </w:t>
+      <w:proofErr w:type="spellStart"/>
+      <w:r>
+        <w:rPr>
+          <w:rFonts w:ascii="Arial Narrow" w:hAnsi="Arial Narrow"/>
+          <w:sz w:val="24"/>
+          <w:szCs w:val="24"/>
+        </w:rPr>
+        <w:t>if</w:t>
+      </w:r>
+      <w:proofErr w:type="spellEnd"/>
+      <w:r>
+        <w:rPr>
+          <w:rFonts w:ascii="Arial Narrow" w:hAnsi="Arial Narrow"/>
+          <w:sz w:val="24"/>
+          <w:szCs w:val="24"/>
+        </w:rPr>
+        <w:t xml:space="preserve"> </w:t>
       </w:r>
       <w:r>
         <w:rPr>
@@ -3106,7 +3174,25 @@
           <w:sz w:val="24"/>
           <w:szCs w:val="24"/>
         </w:rPr>
-        <w:t>U11_inv = inverse(U11)</w:t>
+        <w:t xml:space="preserve">U11_inv = </w:t>
+      </w:r>
+      <w:proofErr w:type="spellStart"/>
+      <w:r>
+        <w:rPr>
+          <w:rFonts w:ascii="Arial Narrow" w:hAnsi="Arial Narrow"/>
+          <w:sz w:val="24"/>
+          <w:szCs w:val="24"/>
+        </w:rPr>
+        <w:t>inverse</w:t>
+      </w:r>
+      <w:proofErr w:type="spellEnd"/>
+      <w:r>
+        <w:rPr>
+          <w:rFonts w:ascii="Arial Narrow" w:hAnsi="Arial Narrow"/>
+          <w:sz w:val="24"/>
+          <w:szCs w:val="24"/>
+        </w:rPr>
+        <w:t>(U11)</w:t>
       </w:r>
     </w:p>
     <w:p>
@@ -3160,7 +3246,25 @@
           <w:sz w:val="24"/>
           <w:szCs w:val="24"/>
         </w:rPr>
-        <w:t>L11_inv = inverse(L11)</w:t>
+        <w:t xml:space="preserve">L11_inv = </w:t>
+      </w:r>
+      <w:proofErr w:type="spellStart"/>
+      <w:r>
+        <w:rPr>
+          <w:rFonts w:ascii="Arial Narrow" w:hAnsi="Arial Narrow"/>
+          <w:sz w:val="24"/>
+          <w:szCs w:val="24"/>
+        </w:rPr>
+        <w:t>inverse</w:t>
+      </w:r>
+      <w:proofErr w:type="spellEnd"/>
+      <w:r>
+        <w:rPr>
+          <w:rFonts w:ascii="Arial Narrow" w:hAnsi="Arial Narrow"/>
+          <w:sz w:val="24"/>
+          <w:szCs w:val="24"/>
+        </w:rPr>
+        <w:t>(L11)</w:t>
       </w:r>
     </w:p>
     <w:p>
@@ -3584,6 +3688,7 @@
         </w:rPr>
         <w:t xml:space="preserve">dla dwóch macierzy </w:t>
       </w:r>
+      <w:proofErr w:type="spellStart"/>
       <w:r>
         <w:rPr>
           <w:i/>
@@ -3609,6 +3714,7 @@
         </w:rPr>
         <w:t>n</w:t>
       </w:r>
+      <w:proofErr w:type="spellEnd"/>
       <w:r>
         <w:rPr>
           <w:sz w:val="24"/>
@@ -4201,6 +4307,7 @@
         </w:rPr>
         <w:t xml:space="preserve"> </w:t>
       </w:r>
+      <w:proofErr w:type="spellStart"/>
       <w:r>
         <w:rPr>
           <w:sz w:val="24"/>
@@ -4208,6 +4315,7 @@
         </w:rPr>
         <w:t>mnożeń</w:t>
       </w:r>
+      <w:proofErr w:type="spellEnd"/>
       <w:r>
         <w:rPr>
           <w:sz w:val="24"/>
@@ -5022,7 +5130,6 @@
     </w:p>
     <w:p>
       <w:pPr>
-        <w:ind w:left="1080"/>
         <w:rPr>
           <w:b/>
           <w:bCs/>
@@ -5030,40 +5137,28 @@
           <w:szCs w:val="24"/>
         </w:rPr>
       </w:pPr>
-    </w:p>
-    <w:p>
-      <w:pPr>
-        <w:ind w:left="1080"/>
+      <w:r>
         <w:rPr>
           <w:b/>
           <w:bCs/>
           <w:sz w:val="24"/>
           <w:szCs w:val="24"/>
         </w:rPr>
-      </w:pPr>
-    </w:p>
-    <w:p>
-      <w:pPr>
-        <w:ind w:left="1080"/>
+        <w:br w:type="page"/>
+      </w:r>
+    </w:p>
+    <w:p>
+      <w:pPr>
+        <w:ind w:left="360"/>
+      </w:pPr>
+      <w:r>
         <w:rPr>
           <w:b/>
           <w:bCs/>
           <w:sz w:val="24"/>
           <w:szCs w:val="24"/>
         </w:rPr>
-      </w:pPr>
-    </w:p>
-    <w:p>
-      <w:pPr>
-        <w:ind w:left="360"/>
-      </w:pPr>
-      <w:r>
-        <w:rPr>
-          <w:b/>
-          <w:bCs/>
-          <w:sz w:val="24"/>
-          <w:szCs w:val="24"/>
-        </w:rPr>
+        <w:lastRenderedPageBreak/>
         <w:t>2.</w:t>
       </w:r>
       <w:r>
@@ -5667,7 +5762,7 @@
           <w:szCs w:val="24"/>
         </w:rPr>
         <w:drawing>
-          <wp:anchor distT="0" distB="0" distL="114300" distR="114300" simplePos="0" relativeHeight="251664384" behindDoc="0" locked="0" layoutInCell="1" allowOverlap="1" wp14:anchorId="10B7A43D" wp14:editId="6C3E8E3A">
+          <wp:anchor distT="0" distB="0" distL="114300" distR="114300" simplePos="0" relativeHeight="251664384" behindDoc="0" locked="0" layoutInCell="1" allowOverlap="1" wp14:anchorId="10B7A43D" wp14:editId="7AB3673E">
             <wp:simplePos x="0" y="0"/>
             <wp:positionH relativeFrom="column">
               <wp:posOffset>871855</wp:posOffset>
@@ -5783,6 +5878,13 @@
           <w:sz w:val="24"/>
           <w:szCs w:val="24"/>
         </w:rPr>
+        <w:t xml:space="preserve">algorytmu </w:t>
+      </w:r>
+      <w:r>
+        <w:rPr>
+          <w:sz w:val="24"/>
+          <w:szCs w:val="24"/>
+        </w:rPr>
         <w:t>odwracania macierzy</w:t>
       </w:r>
       <w:r>
@@ -5832,7 +5934,7 @@
           <w:szCs w:val="24"/>
         </w:rPr>
         <w:drawing>
-          <wp:anchor distT="0" distB="0" distL="114300" distR="114300" simplePos="0" relativeHeight="251670528" behindDoc="0" locked="0" layoutInCell="1" allowOverlap="1" wp14:anchorId="09D9AA9D" wp14:editId="266FA9C8">
+          <wp:anchor distT="0" distB="0" distL="114300" distR="114300" simplePos="0" relativeHeight="251670528" behindDoc="0" locked="0" layoutInCell="1" allowOverlap="1" wp14:anchorId="09D9AA9D" wp14:editId="006546E2">
             <wp:simplePos x="0" y="0"/>
             <wp:positionH relativeFrom="column">
               <wp:posOffset>671195</wp:posOffset>
@@ -5940,7 +6042,7 @@
         </w:rPr>
         <w:lastRenderedPageBreak/>
         <w:drawing>
-          <wp:anchor distT="0" distB="0" distL="114300" distR="114300" simplePos="0" relativeHeight="251669504" behindDoc="0" locked="0" layoutInCell="1" allowOverlap="1" wp14:anchorId="1F27DE78" wp14:editId="1ACEBCA0">
+          <wp:anchor distT="0" distB="0" distL="114300" distR="114300" simplePos="0" relativeHeight="251669504" behindDoc="0" locked="0" layoutInCell="1" allowOverlap="1" wp14:anchorId="1F27DE78" wp14:editId="37D236F5">
             <wp:simplePos x="0" y="0"/>
             <wp:positionH relativeFrom="column">
               <wp:posOffset>300355</wp:posOffset>
@@ -6452,15 +6554,6 @@
       </w:pPr>
     </w:p>
     <w:p>
-      <w:pPr>
-        <w:spacing w:after="0"/>
-        <w:rPr>
-          <w:sz w:val="24"/>
-          <w:szCs w:val="24"/>
-        </w:rPr>
-      </w:pPr>
-    </w:p>
-    <w:p>
       <w:r>
         <w:rPr>
           <w:b/>
@@ -6580,73 +6673,18 @@
       <w:r>
         <w:rPr>
           <w:rFonts w:eastAsiaTheme="minorEastAsia"/>
-          <w:noProof/>
-          <w:sz w:val="24"/>
-          <w:szCs w:val="24"/>
-        </w:rPr>
-        <w:drawing>
-          <wp:anchor distT="0" distB="0" distL="114300" distR="114300" simplePos="0" relativeHeight="251671552" behindDoc="1" locked="0" layoutInCell="1" allowOverlap="1" wp14:anchorId="38F6852C" wp14:editId="23D62962">
-            <wp:simplePos x="0" y="0"/>
-            <wp:positionH relativeFrom="column">
-              <wp:posOffset>655592</wp:posOffset>
-            </wp:positionH>
-            <wp:positionV relativeFrom="paragraph">
-              <wp:posOffset>50165</wp:posOffset>
-            </wp:positionV>
-            <wp:extent cx="4898390" cy="636270"/>
-            <wp:effectExtent l="0" t="0" r="0" b="0"/>
-            <wp:wrapTight wrapText="bothSides">
-              <wp:wrapPolygon edited="0">
-                <wp:start x="0" y="0"/>
-                <wp:lineTo x="0" y="20695"/>
-                <wp:lineTo x="21505" y="20695"/>
-                <wp:lineTo x="21505" y="0"/>
-                <wp:lineTo x="0" y="0"/>
-              </wp:wrapPolygon>
-            </wp:wrapTight>
-            <wp:docPr id="453281422" name="Picture 1" descr="A number with black text&#10;&#10;Description automatically generated with medium confidence"/>
-            <wp:cNvGraphicFramePr>
-              <a:graphicFrameLocks xmlns:a="http://schemas.openxmlformats.org/drawingml/2006/main" noChangeAspect="1"/>
-            </wp:cNvGraphicFramePr>
-            <a:graphic xmlns:a="http://schemas.openxmlformats.org/drawingml/2006/main">
-              <a:graphicData uri="http://schemas.openxmlformats.org/drawingml/2006/picture">
-                <pic:pic xmlns:pic="http://schemas.openxmlformats.org/drawingml/2006/picture">
-                  <pic:nvPicPr>
-                    <pic:cNvPr id="453281422" name="Picture 1" descr="A number with black text&#10;&#10;Description automatically generated with medium confidence"/>
-                    <pic:cNvPicPr/>
-                  </pic:nvPicPr>
-                  <pic:blipFill>
-                    <a:blip r:embed="rId17">
-                      <a:extLst>
-                        <a:ext uri="{28A0092B-C50C-407E-A947-70E740481C1C}">
-                          <a14:useLocalDpi xmlns:a14="http://schemas.microsoft.com/office/drawing/2010/main" val="0"/>
-                        </a:ext>
-                      </a:extLst>
-                    </a:blip>
-                    <a:stretch>
-                      <a:fillRect/>
-                    </a:stretch>
-                  </pic:blipFill>
-                  <pic:spPr>
-                    <a:xfrm>
-                      <a:off x="0" y="0"/>
-                      <a:ext cx="4898390" cy="636270"/>
-                    </a:xfrm>
-                    <a:prstGeom prst="rect">
-                      <a:avLst/>
-                    </a:prstGeom>
-                  </pic:spPr>
-                </pic:pic>
-              </a:graphicData>
-            </a:graphic>
-            <wp14:sizeRelH relativeFrom="margin">
-              <wp14:pctWidth>0</wp14:pctWidth>
-            </wp14:sizeRelH>
-            <wp14:sizeRelV relativeFrom="margin">
-              <wp14:pctHeight>0</wp14:pctHeight>
-            </wp14:sizeRelV>
-          </wp:anchor>
-        </w:drawing>
+          <w:sz w:val="24"/>
+          <w:szCs w:val="24"/>
+        </w:rPr>
+        <w:tab/>
+      </w:r>
+      <w:r>
+        <w:rPr>
+          <w:rFonts w:eastAsiaTheme="minorEastAsia"/>
+          <w:sz w:val="24"/>
+          <w:szCs w:val="24"/>
+        </w:rPr>
+        <w:tab/>
       </w:r>
     </w:p>
     <w:p>
@@ -6662,10 +6700,318 @@
           <m:r>
             <w:rPr>
               <w:rFonts w:ascii="Cambria Math" w:eastAsiaTheme="minorEastAsia" w:hAnsi="Cambria Math"/>
-              <w:sz w:val="24"/>
-              <w:szCs w:val="24"/>
+              <w:sz w:val="16"/>
+              <w:szCs w:val="16"/>
             </w:rPr>
             <m:t xml:space="preserve">A= </m:t>
+          </m:r>
+          <m:d>
+            <m:dPr>
+              <m:begChr m:val="["/>
+              <m:endChr m:val="]"/>
+              <m:ctrlPr>
+                <w:rPr>
+                  <w:rFonts w:ascii="Cambria Math" w:eastAsiaTheme="minorEastAsia" w:hAnsi="Cambria Math"/>
+                  <w:i/>
+                  <w:sz w:val="16"/>
+                  <w:szCs w:val="16"/>
+                </w:rPr>
+              </m:ctrlPr>
+            </m:dPr>
+            <m:e>
+              <m:m>
+                <m:mPr>
+                  <m:mcs>
+                    <m:mc>
+                      <m:mcPr>
+                        <m:count m:val="4"/>
+                        <m:mcJc m:val="center"/>
+                      </m:mcPr>
+                    </m:mc>
+                  </m:mcs>
+                  <m:ctrlPr>
+                    <w:rPr>
+                      <w:rFonts w:ascii="Cambria Math" w:eastAsiaTheme="minorEastAsia" w:hAnsi="Cambria Math"/>
+                      <w:i/>
+                      <w:sz w:val="16"/>
+                      <w:szCs w:val="16"/>
+                    </w:rPr>
+                  </m:ctrlPr>
+                </m:mPr>
+                <m:mr>
+                  <m:e>
+                    <m:r>
+                      <w:rPr>
+                        <w:rFonts w:ascii="Cambria Math" w:eastAsiaTheme="minorEastAsia" w:hAnsi="Cambria Math"/>
+                        <w:sz w:val="16"/>
+                        <w:szCs w:val="16"/>
+                      </w:rPr>
+                      <m:t>0.3996362682016685</m:t>
+                    </m:r>
+                    <m:ctrlPr>
+                      <w:rPr>
+                        <w:rFonts w:ascii="Cambria Math" w:eastAsia="Cambria Math" w:hAnsi="Cambria Math" w:cs="Cambria Math"/>
+                        <w:i/>
+                        <w:sz w:val="16"/>
+                        <w:szCs w:val="16"/>
+                      </w:rPr>
+                    </m:ctrlPr>
+                  </m:e>
+                  <m:e>
+                    <m:r>
+                      <w:rPr>
+                        <w:rFonts w:ascii="Cambria Math" w:eastAsia="Cambria Math" w:hAnsi="Cambria Math" w:cs="Cambria Math"/>
+                        <w:sz w:val="16"/>
+                        <w:szCs w:val="16"/>
+                      </w:rPr>
+                      <m:t>0.3775324097440138</m:t>
+                    </m:r>
+                    <m:ctrlPr>
+                      <w:rPr>
+                        <w:rFonts w:ascii="Cambria Math" w:eastAsia="Cambria Math" w:hAnsi="Cambria Math" w:cs="Cambria Math"/>
+                        <w:i/>
+                        <w:sz w:val="16"/>
+                        <w:szCs w:val="16"/>
+                      </w:rPr>
+                    </m:ctrlPr>
+                  </m:e>
+                  <m:e>
+                    <m:r>
+                      <w:rPr>
+                        <w:rFonts w:ascii="Cambria Math" w:eastAsia="Cambria Math" w:hAnsi="Cambria Math" w:cs="Cambria Math"/>
+                        <w:sz w:val="16"/>
+                        <w:szCs w:val="16"/>
+                      </w:rPr>
+                      <m:t>0.2867355288648659</m:t>
+                    </m:r>
+                    <m:ctrlPr>
+                      <w:rPr>
+                        <w:rFonts w:ascii="Cambria Math" w:eastAsia="Cambria Math" w:hAnsi="Cambria Math" w:cs="Cambria Math"/>
+                        <w:i/>
+                        <w:sz w:val="16"/>
+                        <w:szCs w:val="16"/>
+                      </w:rPr>
+                    </m:ctrlPr>
+                  </m:e>
+                  <m:e>
+                    <m:r>
+                      <w:rPr>
+                        <w:rFonts w:ascii="Cambria Math" w:eastAsia="Cambria Math" w:hAnsi="Cambria Math" w:cs="Cambria Math"/>
+                        <w:sz w:val="16"/>
+                        <w:szCs w:val="16"/>
+                      </w:rPr>
+                      <m:t>0.9335904617261223</m:t>
+                    </m:r>
+                    <m:ctrlPr>
+                      <w:rPr>
+                        <w:rFonts w:ascii="Cambria Math" w:eastAsia="Cambria Math" w:hAnsi="Cambria Math" w:cs="Cambria Math"/>
+                        <w:i/>
+                        <w:sz w:val="16"/>
+                        <w:szCs w:val="16"/>
+                      </w:rPr>
+                    </m:ctrlPr>
+                  </m:e>
+                </m:mr>
+                <m:mr>
+                  <m:e>
+                    <m:r>
+                      <w:rPr>
+                        <w:rFonts w:ascii="Cambria Math" w:eastAsia="Cambria Math" w:hAnsi="Cambria Math" w:cs="Cambria Math"/>
+                        <w:sz w:val="16"/>
+                        <w:szCs w:val="16"/>
+                      </w:rPr>
+                      <m:t>0.8442372135947669</m:t>
+                    </m:r>
+                    <m:ctrlPr>
+                      <w:rPr>
+                        <w:rFonts w:ascii="Cambria Math" w:eastAsia="Cambria Math" w:hAnsi="Cambria Math" w:cs="Cambria Math"/>
+                        <w:i/>
+                        <w:sz w:val="16"/>
+                        <w:szCs w:val="16"/>
+                      </w:rPr>
+                    </m:ctrlPr>
+                  </m:e>
+                  <m:e>
+                    <m:r>
+                      <w:rPr>
+                        <w:rFonts w:ascii="Cambria Math" w:eastAsia="Cambria Math" w:hAnsi="Cambria Math" w:cs="Cambria Math"/>
+                        <w:sz w:val="16"/>
+                        <w:szCs w:val="16"/>
+                      </w:rPr>
+                      <m:t>0.6695498023698692</m:t>
+                    </m:r>
+                    <m:ctrlPr>
+                      <w:rPr>
+                        <w:rFonts w:ascii="Cambria Math" w:eastAsia="Cambria Math" w:hAnsi="Cambria Math" w:cs="Cambria Math"/>
+                        <w:i/>
+                        <w:sz w:val="16"/>
+                        <w:szCs w:val="16"/>
+                      </w:rPr>
+                    </m:ctrlPr>
+                  </m:e>
+                  <m:e>
+                    <m:r>
+                      <w:rPr>
+                        <w:rFonts w:ascii="Cambria Math" w:eastAsia="Cambria Math" w:hAnsi="Cambria Math" w:cs="Cambria Math"/>
+                        <w:sz w:val="16"/>
+                        <w:szCs w:val="16"/>
+                      </w:rPr>
+                      <m:t>0.4219842325585101</m:t>
+                    </m:r>
+                    <m:ctrlPr>
+                      <w:rPr>
+                        <w:rFonts w:ascii="Cambria Math" w:eastAsia="Cambria Math" w:hAnsi="Cambria Math" w:cs="Cambria Math"/>
+                        <w:i/>
+                        <w:sz w:val="16"/>
+                        <w:szCs w:val="16"/>
+                      </w:rPr>
+                    </m:ctrlPr>
+                  </m:e>
+                  <m:e>
+                    <m:r>
+                      <w:rPr>
+                        <w:rFonts w:ascii="Cambria Math" w:eastAsia="Cambria Math" w:hAnsi="Cambria Math" w:cs="Cambria Math"/>
+                        <w:sz w:val="16"/>
+                        <w:szCs w:val="16"/>
+                      </w:rPr>
+                      <m:t>0.4341797318639589</m:t>
+                    </m:r>
+                    <m:ctrlPr>
+                      <w:rPr>
+                        <w:rFonts w:ascii="Cambria Math" w:eastAsia="Cambria Math" w:hAnsi="Cambria Math" w:cs="Cambria Math"/>
+                        <w:i/>
+                        <w:sz w:val="16"/>
+                        <w:szCs w:val="16"/>
+                      </w:rPr>
+                    </m:ctrlPr>
+                  </m:e>
+                </m:mr>
+                <m:mr>
+                  <m:e>
+                    <m:r>
+                      <w:rPr>
+                        <w:rFonts w:ascii="Cambria Math" w:eastAsia="Cambria Math" w:hAnsi="Cambria Math" w:cs="Cambria Math"/>
+                        <w:sz w:val="16"/>
+                        <w:szCs w:val="16"/>
+                      </w:rPr>
+                      <m:t>0.026568629132153628</m:t>
+                    </m:r>
+                  </m:e>
+                  <m:e>
+                    <m:r>
+                      <w:rPr>
+                        <w:rFonts w:ascii="Cambria Math" w:eastAsiaTheme="minorEastAsia" w:hAnsi="Cambria Math"/>
+                        <w:sz w:val="16"/>
+                        <w:szCs w:val="16"/>
+                      </w:rPr>
+                      <m:t>0.6848164865354961</m:t>
+                    </m:r>
+                  </m:e>
+                  <m:e>
+                    <m:r>
+                      <w:rPr>
+                        <w:rFonts w:ascii="Cambria Math" w:eastAsiaTheme="minorEastAsia" w:hAnsi="Cambria Math"/>
+                        <w:sz w:val="16"/>
+                        <w:szCs w:val="16"/>
+                      </w:rPr>
+                      <m:t>0.006902246086230951</m:t>
+                    </m:r>
+                    <m:ctrlPr>
+                      <w:rPr>
+                        <w:rFonts w:ascii="Cambria Math" w:eastAsia="Cambria Math" w:hAnsi="Cambria Math" w:cs="Cambria Math"/>
+                        <w:i/>
+                        <w:sz w:val="16"/>
+                        <w:szCs w:val="16"/>
+                      </w:rPr>
+                    </m:ctrlPr>
+                  </m:e>
+                  <m:e>
+                    <m:r>
+                      <w:rPr>
+                        <w:rFonts w:ascii="Cambria Math" w:eastAsia="Cambria Math" w:hAnsi="Cambria Math" w:cs="Cambria Math"/>
+                        <w:sz w:val="16"/>
+                        <w:szCs w:val="16"/>
+                      </w:rPr>
+                      <m:t>0.49542134706786245</m:t>
+                    </m:r>
+                    <m:ctrlPr>
+                      <w:rPr>
+                        <w:rFonts w:ascii="Cambria Math" w:eastAsia="Cambria Math" w:hAnsi="Cambria Math" w:cs="Cambria Math"/>
+                        <w:i/>
+                        <w:sz w:val="16"/>
+                        <w:szCs w:val="16"/>
+                      </w:rPr>
+                    </m:ctrlPr>
+                  </m:e>
+                </m:mr>
+                <m:mr>
+                  <m:e>
+                    <m:r>
+                      <w:rPr>
+                        <w:rFonts w:ascii="Cambria Math" w:eastAsia="Cambria Math" w:hAnsi="Cambria Math" w:cs="Cambria Math"/>
+                        <w:sz w:val="16"/>
+                        <w:szCs w:val="16"/>
+                      </w:rPr>
+                      <m:t>0.5269780713781076</m:t>
+                    </m:r>
+                  </m:e>
+                  <m:e>
+                    <m:r>
+                      <w:rPr>
+                        <w:rFonts w:ascii="Cambria Math" w:eastAsiaTheme="minorEastAsia" w:hAnsi="Cambria Math"/>
+                        <w:sz w:val="16"/>
+                        <w:szCs w:val="16"/>
+                      </w:rPr>
+                      <m:t>0.8534918403914511</m:t>
+                    </m:r>
+                    <m:ctrlPr>
+                      <w:rPr>
+                        <w:rFonts w:ascii="Cambria Math" w:eastAsia="Cambria Math" w:hAnsi="Cambria Math" w:cs="Cambria Math"/>
+                        <w:i/>
+                        <w:sz w:val="16"/>
+                        <w:szCs w:val="16"/>
+                      </w:rPr>
+                    </m:ctrlPr>
+                  </m:e>
+                  <m:e>
+                    <m:r>
+                      <w:rPr>
+                        <w:rFonts w:ascii="Cambria Math" w:eastAsia="Cambria Math" w:hAnsi="Cambria Math" w:cs="Cambria Math"/>
+                        <w:sz w:val="16"/>
+                        <w:szCs w:val="16"/>
+                      </w:rPr>
+                      <m:t>0.5867139799665525</m:t>
+                    </m:r>
+                    <m:ctrlPr>
+                      <w:rPr>
+                        <w:rFonts w:ascii="Cambria Math" w:eastAsia="Cambria Math" w:hAnsi="Cambria Math" w:cs="Cambria Math"/>
+                        <w:i/>
+                        <w:sz w:val="16"/>
+                        <w:szCs w:val="16"/>
+                      </w:rPr>
+                    </m:ctrlPr>
+                  </m:e>
+                  <m:e>
+                    <m:r>
+                      <w:rPr>
+                        <w:rFonts w:ascii="Cambria Math" w:eastAsia="Cambria Math" w:hAnsi="Cambria Math" w:cs="Cambria Math"/>
+                        <w:sz w:val="16"/>
+                        <w:szCs w:val="16"/>
+                      </w:rPr>
+                      <m:t>0.08457429827957923</m:t>
+                    </m:r>
+                  </m:e>
+                </m:mr>
+              </m:m>
+            </m:e>
+          </m:d>
+          <m:r>
+            <w:rPr>
+              <w:rFonts w:ascii="Cambria Math" w:eastAsiaTheme="minorEastAsia" w:hAnsi="Cambria Math"/>
+              <w:sz w:val="16"/>
+              <w:szCs w:val="16"/>
+            </w:rPr>
+            <m:t xml:space="preserve"> </m:t>
           </m:r>
         </m:oMath>
       </m:oMathPara>
@@ -6748,87 +7094,16 @@
           <w:szCs w:val="24"/>
         </w:rPr>
       </w:pPr>
-      <w:r>
-        <w:rPr>
-          <w:rFonts w:eastAsiaTheme="minorEastAsia"/>
-          <w:noProof/>
-          <w:sz w:val="24"/>
-          <w:szCs w:val="24"/>
-        </w:rPr>
-        <w:drawing>
-          <wp:anchor distT="0" distB="0" distL="114300" distR="114300" simplePos="0" relativeHeight="251672576" behindDoc="0" locked="0" layoutInCell="1" allowOverlap="1" wp14:anchorId="26B66861" wp14:editId="353CA5DE">
-            <wp:simplePos x="0" y="0"/>
-            <wp:positionH relativeFrom="column">
-              <wp:posOffset>1760220</wp:posOffset>
-            </wp:positionH>
-            <wp:positionV relativeFrom="paragraph">
-              <wp:posOffset>66321</wp:posOffset>
-            </wp:positionV>
-            <wp:extent cx="4370070" cy="517525"/>
-            <wp:effectExtent l="0" t="0" r="0" b="0"/>
-            <wp:wrapThrough wrapText="bothSides">
-              <wp:wrapPolygon edited="0">
-                <wp:start x="0" y="0"/>
-                <wp:lineTo x="0" y="20672"/>
-                <wp:lineTo x="21468" y="20672"/>
-                <wp:lineTo x="21468" y="0"/>
-                <wp:lineTo x="0" y="0"/>
-              </wp:wrapPolygon>
-            </wp:wrapThrough>
-            <wp:docPr id="380533425" name="Picture 1" descr="A number with numbers and symbols&#10;&#10;Description automatically generated with medium confidence"/>
-            <wp:cNvGraphicFramePr>
-              <a:graphicFrameLocks xmlns:a="http://schemas.openxmlformats.org/drawingml/2006/main" noChangeAspect="1"/>
-            </wp:cNvGraphicFramePr>
-            <a:graphic xmlns:a="http://schemas.openxmlformats.org/drawingml/2006/main">
-              <a:graphicData uri="http://schemas.openxmlformats.org/drawingml/2006/picture">
-                <pic:pic xmlns:pic="http://schemas.openxmlformats.org/drawingml/2006/picture">
-                  <pic:nvPicPr>
-                    <pic:cNvPr id="380533425" name="Picture 1" descr="A number with numbers and symbols&#10;&#10;Description automatically generated with medium confidence"/>
-                    <pic:cNvPicPr/>
-                  </pic:nvPicPr>
-                  <pic:blipFill>
-                    <a:blip r:embed="rId18">
-                      <a:extLst>
-                        <a:ext uri="{28A0092B-C50C-407E-A947-70E740481C1C}">
-                          <a14:useLocalDpi xmlns:a14="http://schemas.microsoft.com/office/drawing/2010/main" val="0"/>
-                        </a:ext>
-                      </a:extLst>
-                    </a:blip>
-                    <a:stretch>
-                      <a:fillRect/>
-                    </a:stretch>
-                  </pic:blipFill>
-                  <pic:spPr>
-                    <a:xfrm>
-                      <a:off x="0" y="0"/>
-                      <a:ext cx="4370070" cy="517525"/>
-                    </a:xfrm>
-                    <a:prstGeom prst="rect">
-                      <a:avLst/>
-                    </a:prstGeom>
-                  </pic:spPr>
-                </pic:pic>
-              </a:graphicData>
-            </a:graphic>
-            <wp14:sizeRelH relativeFrom="margin">
-              <wp14:pctWidth>0</wp14:pctWidth>
-            </wp14:sizeRelH>
-            <wp14:sizeRelV relativeFrom="margin">
-              <wp14:pctHeight>0</wp14:pctHeight>
-            </wp14:sizeRelV>
-          </wp:anchor>
-        </w:drawing>
-      </w:r>
     </w:p>
     <w:p>
       <w:pPr>
         <w:pStyle w:val="Akapitzlist"/>
         <w:spacing w:after="0"/>
-        <w:ind w:left="1080"/>
+        <w:ind w:left="0" w:firstLine="708"/>
         <w:rPr>
           <w:rFonts w:eastAsiaTheme="minorEastAsia"/>
-          <w:sz w:val="24"/>
-          <w:szCs w:val="24"/>
+          <w:sz w:val="16"/>
+          <w:szCs w:val="16"/>
         </w:rPr>
       </w:pPr>
       <m:oMath>
@@ -6838,8 +7113,8 @@
               <w:rPr>
                 <w:rFonts w:ascii="Cambria Math" w:eastAsiaTheme="minorEastAsia" w:hAnsi="Cambria Math"/>
                 <w:i/>
-                <w:sz w:val="24"/>
-                <w:szCs w:val="24"/>
+                <w:sz w:val="16"/>
+                <w:szCs w:val="16"/>
               </w:rPr>
             </m:ctrlPr>
           </m:sSubSupPr>
@@ -6847,8 +7122,8 @@
             <m:r>
               <w:rPr>
                 <w:rFonts w:ascii="Cambria Math" w:eastAsiaTheme="minorEastAsia" w:hAnsi="Cambria Math"/>
-                <w:sz w:val="24"/>
-                <w:szCs w:val="24"/>
+                <w:sz w:val="16"/>
+                <w:szCs w:val="16"/>
               </w:rPr>
               <m:t>A</m:t>
             </m:r>
@@ -6857,8 +7132,8 @@
             <m:r>
               <w:rPr>
                 <w:rFonts w:ascii="Cambria Math" w:eastAsiaTheme="minorEastAsia" w:hAnsi="Cambria Math"/>
-                <w:sz w:val="24"/>
-                <w:szCs w:val="24"/>
+                <w:sz w:val="16"/>
+                <w:szCs w:val="16"/>
               </w:rPr>
               <m:t>rekurencja</m:t>
             </m:r>
@@ -6867,8 +7142,8 @@
             <m:r>
               <w:rPr>
                 <w:rFonts w:ascii="Cambria Math" w:eastAsiaTheme="minorEastAsia" w:hAnsi="Cambria Math"/>
-                <w:sz w:val="24"/>
-                <w:szCs w:val="24"/>
+                <w:sz w:val="16"/>
+                <w:szCs w:val="16"/>
               </w:rPr>
               <m:t>-1</m:t>
             </m:r>
@@ -6877,17 +7152,285 @@
         <m:r>
           <w:rPr>
             <w:rFonts w:ascii="Cambria Math" w:eastAsiaTheme="minorEastAsia" w:hAnsi="Cambria Math"/>
-            <w:sz w:val="24"/>
-            <w:szCs w:val="24"/>
+            <w:sz w:val="16"/>
+            <w:szCs w:val="16"/>
           </w:rPr>
           <m:t xml:space="preserve">= </m:t>
         </m:r>
+        <m:d>
+          <m:dPr>
+            <m:begChr m:val="["/>
+            <m:endChr m:val="]"/>
+            <m:ctrlPr>
+              <w:rPr>
+                <w:rFonts w:ascii="Cambria Math" w:eastAsiaTheme="minorEastAsia" w:hAnsi="Cambria Math"/>
+                <w:i/>
+                <w:sz w:val="16"/>
+                <w:szCs w:val="16"/>
+              </w:rPr>
+            </m:ctrlPr>
+          </m:dPr>
+          <m:e>
+            <m:m>
+              <m:mPr>
+                <m:mcs>
+                  <m:mc>
+                    <m:mcPr>
+                      <m:count m:val="4"/>
+                      <m:mcJc m:val="center"/>
+                    </m:mcPr>
+                  </m:mc>
+                </m:mcs>
+                <m:ctrlPr>
+                  <w:rPr>
+                    <w:rFonts w:ascii="Cambria Math" w:eastAsiaTheme="minorEastAsia" w:hAnsi="Cambria Math"/>
+                    <w:i/>
+                    <w:sz w:val="16"/>
+                    <w:szCs w:val="16"/>
+                  </w:rPr>
+                </m:ctrlPr>
+              </m:mPr>
+              <m:mr>
+                <m:e>
+                  <m:r>
+                    <w:rPr>
+                      <w:rFonts w:ascii="Cambria Math" w:eastAsiaTheme="minorEastAsia" w:hAnsi="Cambria Math"/>
+                      <w:sz w:val="16"/>
+                      <w:szCs w:val="16"/>
+                    </w:rPr>
+                    <m:t>-0.8765338450388764</m:t>
+                  </m:r>
+                </m:e>
+                <m:e>
+                  <m:r>
+                    <w:rPr>
+                      <w:rFonts w:ascii="Cambria Math" w:eastAsiaTheme="minorEastAsia" w:hAnsi="Cambria Math"/>
+                      <w:sz w:val="16"/>
+                      <w:szCs w:val="16"/>
+                    </w:rPr>
+                    <m:t>2.428286254740784</m:t>
+                  </m:r>
+                </m:e>
+                <m:e>
+                  <m:r>
+                    <w:rPr>
+                      <w:rFonts w:ascii="Cambria Math" w:eastAsiaTheme="minorEastAsia" w:hAnsi="Cambria Math"/>
+                      <w:sz w:val="16"/>
+                      <w:szCs w:val="16"/>
+                    </w:rPr>
+                    <m:t>-0.2518254400791182</m:t>
+                  </m:r>
+                  <m:ctrlPr>
+                    <w:rPr>
+                      <w:rFonts w:ascii="Cambria Math" w:eastAsia="Cambria Math" w:hAnsi="Cambria Math" w:cs="Cambria Math"/>
+                      <w:i/>
+                      <w:sz w:val="16"/>
+                      <w:szCs w:val="16"/>
+                    </w:rPr>
+                  </m:ctrlPr>
+                </m:e>
+                <m:e>
+                  <m:r>
+                    <w:rPr>
+                      <w:rFonts w:ascii="Cambria Math" w:eastAsia="Cambria Math" w:hAnsi="Cambria Math" w:cs="Cambria Math"/>
+                      <w:sz w:val="16"/>
+                      <w:szCs w:val="16"/>
+                    </w:rPr>
+                    <m:t>-1.3151671533372182</m:t>
+                  </m:r>
+                </m:e>
+              </m:mr>
+              <m:mr>
+                <m:e>
+                  <m:r>
+                    <w:rPr>
+                      <w:rFonts w:ascii="Cambria Math" w:eastAsiaTheme="minorEastAsia" w:hAnsi="Cambria Math"/>
+                      <w:sz w:val="16"/>
+                      <w:szCs w:val="16"/>
+                    </w:rPr>
+                    <m:t>-0.8687881777468327</m:t>
+                  </m:r>
+                  <m:ctrlPr>
+                    <w:rPr>
+                      <w:rFonts w:ascii="Cambria Math" w:eastAsia="Cambria Math" w:hAnsi="Cambria Math" w:cs="Cambria Math"/>
+                      <w:i/>
+                      <w:sz w:val="16"/>
+                      <w:szCs w:val="16"/>
+                    </w:rPr>
+                  </m:ctrlPr>
+                </m:e>
+                <m:e>
+                  <m:r>
+                    <w:rPr>
+                      <w:rFonts w:ascii="Cambria Math" w:eastAsia="Cambria Math" w:hAnsi="Cambria Math" w:cs="Cambria Math"/>
+                      <w:sz w:val="16"/>
+                      <w:szCs w:val="16"/>
+                    </w:rPr>
+                    <m:t>0.20343962875281996</m:t>
+                  </m:r>
+                  <m:ctrlPr>
+                    <w:rPr>
+                      <w:rFonts w:ascii="Cambria Math" w:eastAsia="Cambria Math" w:hAnsi="Cambria Math" w:cs="Cambria Math"/>
+                      <w:i/>
+                      <w:sz w:val="16"/>
+                      <w:szCs w:val="16"/>
+                    </w:rPr>
+                  </m:ctrlPr>
+                </m:e>
+                <m:e>
+                  <m:r>
+                    <w:rPr>
+                      <w:rFonts w:ascii="Cambria Math" w:eastAsia="Cambria Math" w:hAnsi="Cambria Math" w:cs="Cambria Math"/>
+                      <w:sz w:val="16"/>
+                      <w:szCs w:val="16"/>
+                    </w:rPr>
+                    <m:t>1.414221858831219</m:t>
+                  </m:r>
+                  <m:ctrlPr>
+                    <w:rPr>
+                      <w:rFonts w:ascii="Cambria Math" w:eastAsia="Cambria Math" w:hAnsi="Cambria Math" w:cs="Cambria Math"/>
+                      <w:i/>
+                      <w:sz w:val="16"/>
+                      <w:szCs w:val="16"/>
+                    </w:rPr>
+                  </m:ctrlPr>
+                </m:e>
+                <m:e>
+                  <m:r>
+                    <w:rPr>
+                      <w:rFonts w:ascii="Cambria Math" w:eastAsia="Cambria Math" w:hAnsi="Cambria Math" w:cs="Cambria Math"/>
+                      <w:sz w:val="16"/>
+                      <w:szCs w:val="16"/>
+                    </w:rPr>
+                    <m:t>0.2616314251197229</m:t>
+                  </m:r>
+                  <m:ctrlPr>
+                    <w:rPr>
+                      <w:rFonts w:ascii="Cambria Math" w:eastAsia="Cambria Math" w:hAnsi="Cambria Math" w:cs="Cambria Math"/>
+                      <w:i/>
+                      <w:sz w:val="16"/>
+                      <w:szCs w:val="16"/>
+                    </w:rPr>
+                  </m:ctrlPr>
+                </m:e>
+              </m:mr>
+              <m:mr>
+                <m:e>
+                  <m:r>
+                    <w:rPr>
+                      <w:rFonts w:ascii="Cambria Math" w:eastAsia="Cambria Math" w:hAnsi="Cambria Math" w:cs="Cambria Math"/>
+                      <w:sz w:val="16"/>
+                      <w:szCs w:val="16"/>
+                    </w:rPr>
+                    <m:t>1.874993051255954</m:t>
+                  </m:r>
+                </m:e>
+                <m:e>
+                  <m:r>
+                    <w:rPr>
+                      <w:rFonts w:ascii="Cambria Math" w:eastAsiaTheme="minorEastAsia" w:hAnsi="Cambria Math"/>
+                      <w:sz w:val="16"/>
+                      <w:szCs w:val="16"/>
+                    </w:rPr>
+                    <m:t>-2.4225519429693705</m:t>
+                  </m:r>
+                </m:e>
+                <m:e>
+                  <m:r>
+                    <w:rPr>
+                      <w:rFonts w:ascii="Cambria Math" w:eastAsiaTheme="minorEastAsia" w:hAnsi="Cambria Math"/>
+                      <w:sz w:val="16"/>
+                      <w:szCs w:val="16"/>
+                    </w:rPr>
+                    <m:t>-1.8459044518565995</m:t>
+                  </m:r>
+                  <m:ctrlPr>
+                    <w:rPr>
+                      <w:rFonts w:ascii="Cambria Math" w:eastAsia="Cambria Math" w:hAnsi="Cambria Math" w:cs="Cambria Math"/>
+                      <w:i/>
+                      <w:sz w:val="16"/>
+                      <w:szCs w:val="16"/>
+                    </w:rPr>
+                  </m:ctrlPr>
+                </m:e>
+                <m:e>
+                  <m:r>
+                    <w:rPr>
+                      <w:rFonts w:ascii="Cambria Math" w:eastAsia="Cambria Math" w:hAnsi="Cambria Math" w:cs="Cambria Math"/>
+                      <w:sz w:val="16"/>
+                      <w:szCs w:val="16"/>
+                    </w:rPr>
+                    <m:t>2.5521677277589014</m:t>
+                  </m:r>
+                </m:e>
+              </m:mr>
+              <m:mr>
+                <m:e>
+                  <m:r>
+                    <w:rPr>
+                      <w:rFonts w:ascii="Cambria Math" w:eastAsiaTheme="minorEastAsia" w:hAnsi="Cambria Math"/>
+                      <w:sz w:val="16"/>
+                      <w:szCs w:val="16"/>
+                    </w:rPr>
+                    <m:t>1.2218026336803671</m:t>
+                  </m:r>
+                </m:e>
+                <m:e>
+                  <m:r>
+                    <w:rPr>
+                      <w:rFonts w:ascii="Cambria Math" w:eastAsiaTheme="minorEastAsia" w:hAnsi="Cambria Math"/>
+                      <w:sz w:val="16"/>
+                      <w:szCs w:val="16"/>
+                    </w:rPr>
+                    <m:t>-0.3776865897158288</m:t>
+                  </m:r>
+                </m:e>
+                <m:e>
+                  <m:r>
+                    <w:rPr>
+                      <w:rFonts w:ascii="Cambria Math" w:eastAsiaTheme="minorEastAsia" w:hAnsi="Cambria Math"/>
+                      <w:sz w:val="16"/>
+                      <w:szCs w:val="16"/>
+                    </w:rPr>
+                    <m:t>0.10283993464741556</m:t>
+                  </m:r>
+                  <m:ctrlPr>
+                    <w:rPr>
+                      <w:rFonts w:ascii="Cambria Math" w:eastAsia="Cambria Math" w:hAnsi="Cambria Math" w:cs="Cambria Math"/>
+                      <w:i/>
+                      <w:sz w:val="16"/>
+                      <w:szCs w:val="16"/>
+                    </w:rPr>
+                  </m:ctrlPr>
+                </m:e>
+                <m:e>
+                  <m:r>
+                    <w:rPr>
+                      <w:rFonts w:ascii="Cambria Math" w:eastAsia="Cambria Math" w:hAnsi="Cambria Math" w:cs="Cambria Math"/>
+                      <w:sz w:val="16"/>
+                      <w:szCs w:val="16"/>
+                    </w:rPr>
+                    <m:t>-0.32667751529510675</m:t>
+                  </m:r>
+                </m:e>
+              </m:mr>
+            </m:m>
+          </m:e>
+        </m:d>
+        <m:r>
+          <w:rPr>
+            <w:rFonts w:ascii="Cambria Math" w:eastAsiaTheme="minorEastAsia" w:hAnsi="Cambria Math"/>
+            <w:sz w:val="16"/>
+            <w:szCs w:val="16"/>
+          </w:rPr>
+          <m:t xml:space="preserve"> </m:t>
+        </m:r>
       </m:oMath>
       <w:r>
         <w:rPr>
           <w:rFonts w:eastAsiaTheme="minorEastAsia"/>
-          <w:sz w:val="24"/>
-          <w:szCs w:val="24"/>
+          <w:sz w:val="16"/>
+          <w:szCs w:val="16"/>
         </w:rPr>
         <w:tab/>
       </w:r>
@@ -6896,88 +7439,393 @@
       <w:pPr>
         <w:pStyle w:val="Akapitzlist"/>
         <w:spacing w:after="0"/>
-        <w:ind w:left="1080"/>
+        <w:ind w:left="0" w:firstLine="708"/>
         <w:rPr>
           <w:rFonts w:eastAsiaTheme="minorEastAsia"/>
           <w:sz w:val="24"/>
           <w:szCs w:val="24"/>
         </w:rPr>
       </w:pPr>
+      <m:oMath>
+        <m:sSubSup>
+          <m:sSubSupPr>
+            <m:ctrlPr>
+              <w:rPr>
+                <w:rFonts w:ascii="Cambria Math" w:eastAsiaTheme="minorEastAsia" w:hAnsi="Cambria Math"/>
+                <w:i/>
+                <w:sz w:val="16"/>
+                <w:szCs w:val="16"/>
+              </w:rPr>
+            </m:ctrlPr>
+          </m:sSubSupPr>
+          <m:e>
+            <m:r>
+              <w:rPr>
+                <w:rFonts w:ascii="Cambria Math" w:eastAsiaTheme="minorEastAsia" w:hAnsi="Cambria Math"/>
+                <w:sz w:val="16"/>
+                <w:szCs w:val="16"/>
+              </w:rPr>
+              <m:t>A</m:t>
+            </m:r>
+          </m:e>
+          <m:sub>
+            <m:r>
+              <w:rPr>
+                <w:rFonts w:ascii="Cambria Math" w:eastAsiaTheme="minorEastAsia" w:hAnsi="Cambria Math"/>
+                <w:sz w:val="16"/>
+                <w:szCs w:val="16"/>
+              </w:rPr>
+              <m:t>iteracja</m:t>
+            </m:r>
+          </m:sub>
+          <m:sup>
+            <m:r>
+              <w:rPr>
+                <w:rFonts w:ascii="Cambria Math" w:eastAsiaTheme="minorEastAsia" w:hAnsi="Cambria Math"/>
+                <w:sz w:val="16"/>
+                <w:szCs w:val="16"/>
+              </w:rPr>
+              <m:t>-1</m:t>
+            </m:r>
+          </m:sup>
+        </m:sSubSup>
+        <m:r>
+          <w:rPr>
+            <w:rFonts w:ascii="Cambria Math" w:eastAsiaTheme="minorEastAsia" w:hAnsi="Cambria Math"/>
+            <w:sz w:val="16"/>
+            <w:szCs w:val="16"/>
+          </w:rPr>
+          <m:t xml:space="preserve">= </m:t>
+        </m:r>
+        <m:d>
+          <m:dPr>
+            <m:begChr m:val="["/>
+            <m:endChr m:val="]"/>
+            <m:ctrlPr>
+              <w:rPr>
+                <w:rFonts w:ascii="Cambria Math" w:eastAsiaTheme="minorEastAsia" w:hAnsi="Cambria Math"/>
+                <w:i/>
+                <w:sz w:val="16"/>
+                <w:szCs w:val="16"/>
+              </w:rPr>
+            </m:ctrlPr>
+          </m:dPr>
+          <m:e>
+            <m:m>
+              <m:mPr>
+                <m:mcs>
+                  <m:mc>
+                    <m:mcPr>
+                      <m:count m:val="4"/>
+                      <m:mcJc m:val="center"/>
+                    </m:mcPr>
+                  </m:mc>
+                </m:mcs>
+                <m:ctrlPr>
+                  <w:rPr>
+                    <w:rFonts w:ascii="Cambria Math" w:eastAsiaTheme="minorEastAsia" w:hAnsi="Cambria Math"/>
+                    <w:i/>
+                    <w:sz w:val="16"/>
+                    <w:szCs w:val="16"/>
+                  </w:rPr>
+                </m:ctrlPr>
+              </m:mPr>
+              <m:mr>
+                <m:e>
+                  <m:r>
+                    <w:rPr>
+                      <w:rFonts w:ascii="Cambria Math" w:eastAsiaTheme="minorEastAsia" w:hAnsi="Cambria Math"/>
+                      <w:sz w:val="16"/>
+                      <w:szCs w:val="16"/>
+                    </w:rPr>
+                    <m:t>-0.8765338450389437</m:t>
+                  </m:r>
+                  <m:ctrlPr>
+                    <w:rPr>
+                      <w:rFonts w:ascii="Cambria Math" w:eastAsia="Cambria Math" w:hAnsi="Cambria Math" w:cs="Cambria Math"/>
+                      <w:i/>
+                      <w:sz w:val="16"/>
+                      <w:szCs w:val="16"/>
+                    </w:rPr>
+                  </m:ctrlPr>
+                </m:e>
+                <m:e>
+                  <m:r>
+                    <w:rPr>
+                      <w:rFonts w:ascii="Cambria Math" w:eastAsia="Cambria Math" w:hAnsi="Cambria Math" w:cs="Cambria Math"/>
+                      <w:sz w:val="16"/>
+                      <w:szCs w:val="16"/>
+                    </w:rPr>
+                    <m:t>2.4282862547407595</m:t>
+                  </m:r>
+                  <m:ctrlPr>
+                    <w:rPr>
+                      <w:rFonts w:ascii="Cambria Math" w:eastAsia="Cambria Math" w:hAnsi="Cambria Math" w:cs="Cambria Math"/>
+                      <w:i/>
+                      <w:sz w:val="16"/>
+                      <w:szCs w:val="16"/>
+                    </w:rPr>
+                  </m:ctrlPr>
+                </m:e>
+                <m:e>
+                  <m:r>
+                    <w:rPr>
+                      <w:rFonts w:ascii="Cambria Math" w:eastAsia="Cambria Math" w:hAnsi="Cambria Math" w:cs="Cambria Math"/>
+                      <w:sz w:val="16"/>
+                      <w:szCs w:val="16"/>
+                    </w:rPr>
+                    <m:t>-0.251825440079116</m:t>
+                  </m:r>
+                  <m:ctrlPr>
+                    <w:rPr>
+                      <w:rFonts w:ascii="Cambria Math" w:eastAsia="Cambria Math" w:hAnsi="Cambria Math" w:cs="Cambria Math"/>
+                      <w:i/>
+                      <w:sz w:val="16"/>
+                      <w:szCs w:val="16"/>
+                    </w:rPr>
+                  </m:ctrlPr>
+                </m:e>
+                <m:e>
+                  <m:r>
+                    <w:rPr>
+                      <w:rFonts w:ascii="Cambria Math" w:eastAsia="Cambria Math" w:hAnsi="Cambria Math" w:cs="Cambria Math"/>
+                      <w:sz w:val="16"/>
+                      <w:szCs w:val="16"/>
+                    </w:rPr>
+                    <m:t>-1.3151671533372231</m:t>
+                  </m:r>
+                  <m:ctrlPr>
+                    <w:rPr>
+                      <w:rFonts w:ascii="Cambria Math" w:eastAsia="Cambria Math" w:hAnsi="Cambria Math" w:cs="Cambria Math"/>
+                      <w:i/>
+                      <w:sz w:val="16"/>
+                      <w:szCs w:val="16"/>
+                    </w:rPr>
+                  </m:ctrlPr>
+                </m:e>
+              </m:mr>
+              <m:mr>
+                <m:e>
+                  <m:r>
+                    <w:rPr>
+                      <w:rFonts w:ascii="Cambria Math" w:eastAsia="Cambria Math" w:hAnsi="Cambria Math" w:cs="Cambria Math"/>
+                      <w:sz w:val="16"/>
+                      <w:szCs w:val="16"/>
+                    </w:rPr>
+                    <m:t>-0.8687881777467514</m:t>
+                  </m:r>
+                </m:e>
+                <m:e>
+                  <m:r>
+                    <w:rPr>
+                      <w:rFonts w:ascii="Cambria Math" w:eastAsiaTheme="minorEastAsia" w:hAnsi="Cambria Math"/>
+                      <w:sz w:val="16"/>
+                      <w:szCs w:val="16"/>
+                    </w:rPr>
+                    <m:t>0.2034396287528648</m:t>
+                  </m:r>
+                  <m:ctrlPr>
+                    <w:rPr>
+                      <w:rFonts w:ascii="Cambria Math" w:eastAsia="Cambria Math" w:hAnsi="Cambria Math" w:cs="Cambria Math"/>
+                      <w:i/>
+                      <w:sz w:val="16"/>
+                      <w:szCs w:val="16"/>
+                    </w:rPr>
+                  </m:ctrlPr>
+                </m:e>
+                <m:e>
+                  <m:r>
+                    <w:rPr>
+                      <w:rFonts w:ascii="Cambria Math" w:eastAsia="Cambria Math" w:hAnsi="Cambria Math" w:cs="Cambria Math"/>
+                      <w:sz w:val="16"/>
+                      <w:szCs w:val="16"/>
+                    </w:rPr>
+                    <m:t>1.4142218588312185</m:t>
+                  </m:r>
+                </m:e>
+                <m:e>
+                  <m:r>
+                    <w:rPr>
+                      <w:rFonts w:ascii="Cambria Math" w:eastAsiaTheme="minorEastAsia" w:hAnsi="Cambria Math"/>
+                      <w:sz w:val="16"/>
+                      <w:szCs w:val="16"/>
+                    </w:rPr>
+                    <m:t>0.2616314251197207</m:t>
+                  </m:r>
+                  <m:ctrlPr>
+                    <w:rPr>
+                      <w:rFonts w:ascii="Cambria Math" w:eastAsia="Cambria Math" w:hAnsi="Cambria Math" w:cs="Cambria Math"/>
+                      <w:i/>
+                      <w:sz w:val="16"/>
+                      <w:szCs w:val="16"/>
+                    </w:rPr>
+                  </m:ctrlPr>
+                </m:e>
+              </m:mr>
+              <m:mr>
+                <m:e>
+                  <m:r>
+                    <w:rPr>
+                      <w:rFonts w:ascii="Cambria Math" w:eastAsia="Cambria Math" w:hAnsi="Cambria Math" w:cs="Cambria Math"/>
+                      <w:sz w:val="16"/>
+                      <w:szCs w:val="16"/>
+                    </w:rPr>
+                    <m:t>1.8749930512559558</m:t>
+                  </m:r>
+                  <m:ctrlPr>
+                    <w:rPr>
+                      <w:rFonts w:ascii="Cambria Math" w:eastAsia="Cambria Math" w:hAnsi="Cambria Math" w:cs="Cambria Math"/>
+                      <w:i/>
+                      <w:sz w:val="16"/>
+                      <w:szCs w:val="16"/>
+                    </w:rPr>
+                  </m:ctrlPr>
+                </m:e>
+                <m:e>
+                  <m:r>
+                    <w:rPr>
+                      <w:rFonts w:ascii="Cambria Math" w:eastAsia="Cambria Math" w:hAnsi="Cambria Math" w:cs="Cambria Math"/>
+                      <w:sz w:val="16"/>
+                      <w:szCs w:val="16"/>
+                    </w:rPr>
+                    <m:t>-2.4225519429693727</m:t>
+                  </m:r>
+                  <m:ctrlPr>
+                    <w:rPr>
+                      <w:rFonts w:ascii="Cambria Math" w:eastAsia="Cambria Math" w:hAnsi="Cambria Math" w:cs="Cambria Math"/>
+                      <w:i/>
+                      <w:sz w:val="16"/>
+                      <w:szCs w:val="16"/>
+                    </w:rPr>
+                  </m:ctrlPr>
+                </m:e>
+                <m:e>
+                  <m:r>
+                    <w:rPr>
+                      <w:rFonts w:ascii="Cambria Math" w:eastAsia="Cambria Math" w:hAnsi="Cambria Math" w:cs="Cambria Math"/>
+                      <w:sz w:val="16"/>
+                      <w:szCs w:val="16"/>
+                    </w:rPr>
+                    <m:t>-1.8459044518565995</m:t>
+                  </m:r>
+                  <m:ctrlPr>
+                    <w:rPr>
+                      <w:rFonts w:ascii="Cambria Math" w:eastAsia="Cambria Math" w:hAnsi="Cambria Math" w:cs="Cambria Math"/>
+                      <w:i/>
+                      <w:sz w:val="16"/>
+                      <w:szCs w:val="16"/>
+                    </w:rPr>
+                  </m:ctrlPr>
+                </m:e>
+                <m:e>
+                  <m:r>
+                    <w:rPr>
+                      <w:rFonts w:ascii="Cambria Math" w:eastAsia="Cambria Math" w:hAnsi="Cambria Math" w:cs="Cambria Math"/>
+                      <w:sz w:val="16"/>
+                      <w:szCs w:val="16"/>
+                    </w:rPr>
+                    <m:t>2.5521677277589006</m:t>
+                  </m:r>
+                  <m:ctrlPr>
+                    <w:rPr>
+                      <w:rFonts w:ascii="Cambria Math" w:eastAsia="Cambria Math" w:hAnsi="Cambria Math" w:cs="Cambria Math"/>
+                      <w:i/>
+                      <w:sz w:val="16"/>
+                      <w:szCs w:val="16"/>
+                    </w:rPr>
+                  </m:ctrlPr>
+                </m:e>
+              </m:mr>
+              <m:mr>
+                <m:e>
+                  <m:r>
+                    <w:rPr>
+                      <w:rFonts w:ascii="Cambria Math" w:eastAsia="Cambria Math" w:hAnsi="Cambria Math" w:cs="Cambria Math"/>
+                      <w:sz w:val="16"/>
+                      <w:szCs w:val="16"/>
+                    </w:rPr>
+                    <m:t>1.22180263368036</m:t>
+                  </m:r>
+                </m:e>
+                <m:e>
+                  <m:r>
+                    <w:rPr>
+                      <w:rFonts w:ascii="Cambria Math" w:eastAsiaTheme="minorEastAsia" w:hAnsi="Cambria Math"/>
+                      <w:sz w:val="16"/>
+                      <w:szCs w:val="16"/>
+                    </w:rPr>
+                    <m:t>-0.37768658971583224</m:t>
+                  </m:r>
+                  <m:ctrlPr>
+                    <w:rPr>
+                      <w:rFonts w:ascii="Cambria Math" w:eastAsia="Cambria Math" w:hAnsi="Cambria Math" w:cs="Cambria Math"/>
+                      <w:i/>
+                      <w:sz w:val="16"/>
+                      <w:szCs w:val="16"/>
+                    </w:rPr>
+                  </m:ctrlPr>
+                </m:e>
+                <m:e>
+                  <m:r>
+                    <w:rPr>
+                      <w:rFonts w:ascii="Cambria Math" w:eastAsia="Cambria Math" w:hAnsi="Cambria Math" w:cs="Cambria Math"/>
+                      <w:sz w:val="16"/>
+                      <w:szCs w:val="16"/>
+                    </w:rPr>
+                    <m:t>0.10283993464741538</m:t>
+                  </m:r>
+                  <m:ctrlPr>
+                    <w:rPr>
+                      <w:rFonts w:ascii="Cambria Math" w:eastAsia="Cambria Math" w:hAnsi="Cambria Math" w:cs="Cambria Math"/>
+                      <w:i/>
+                      <w:sz w:val="16"/>
+                      <w:szCs w:val="16"/>
+                    </w:rPr>
+                  </m:ctrlPr>
+                </m:e>
+                <m:e>
+                  <m:r>
+                    <w:rPr>
+                      <w:rFonts w:ascii="Cambria Math" w:eastAsia="Cambria Math" w:hAnsi="Cambria Math" w:cs="Cambria Math"/>
+                      <w:sz w:val="16"/>
+                      <w:szCs w:val="16"/>
+                    </w:rPr>
+                    <m:t>-0.32667751529510636</m:t>
+                  </m:r>
+                </m:e>
+              </m:mr>
+            </m:m>
+          </m:e>
+        </m:d>
+      </m:oMath>
       <w:r>
         <w:rPr>
           <w:rFonts w:eastAsiaTheme="minorEastAsia"/>
-          <w:noProof/>
-          <w:sz w:val="24"/>
-          <w:szCs w:val="24"/>
-        </w:rPr>
-        <w:drawing>
-          <wp:anchor distT="0" distB="0" distL="114300" distR="114300" simplePos="0" relativeHeight="251673600" behindDoc="1" locked="0" layoutInCell="1" allowOverlap="1" wp14:anchorId="5CDBF976" wp14:editId="5D88353C">
-            <wp:simplePos x="0" y="0"/>
-            <wp:positionH relativeFrom="column">
-              <wp:posOffset>1759882</wp:posOffset>
-            </wp:positionH>
-            <wp:positionV relativeFrom="paragraph">
-              <wp:posOffset>120089</wp:posOffset>
-            </wp:positionV>
-            <wp:extent cx="4352290" cy="511810"/>
-            <wp:effectExtent l="0" t="0" r="0" b="2540"/>
-            <wp:wrapTight wrapText="bothSides">
-              <wp:wrapPolygon edited="0">
-                <wp:start x="0" y="0"/>
-                <wp:lineTo x="0" y="20903"/>
-                <wp:lineTo x="21461" y="20903"/>
-                <wp:lineTo x="21461" y="0"/>
-                <wp:lineTo x="0" y="0"/>
-              </wp:wrapPolygon>
-            </wp:wrapTight>
-            <wp:docPr id="1327821927" name="Picture 1" descr="A number with numbers on it&#10;&#10;Description automatically generated with medium confidence"/>
-            <wp:cNvGraphicFramePr>
-              <a:graphicFrameLocks xmlns:a="http://schemas.openxmlformats.org/drawingml/2006/main" noChangeAspect="1"/>
-            </wp:cNvGraphicFramePr>
-            <a:graphic xmlns:a="http://schemas.openxmlformats.org/drawingml/2006/main">
-              <a:graphicData uri="http://schemas.openxmlformats.org/drawingml/2006/picture">
-                <pic:pic xmlns:pic="http://schemas.openxmlformats.org/drawingml/2006/picture">
-                  <pic:nvPicPr>
-                    <pic:cNvPr id="1327821927" name="Picture 1" descr="A number with numbers on it&#10;&#10;Description automatically generated with medium confidence"/>
-                    <pic:cNvPicPr/>
-                  </pic:nvPicPr>
-                  <pic:blipFill>
-                    <a:blip r:embed="rId19">
-                      <a:extLst>
-                        <a:ext uri="{28A0092B-C50C-407E-A947-70E740481C1C}">
-                          <a14:useLocalDpi xmlns:a14="http://schemas.microsoft.com/office/drawing/2010/main" val="0"/>
-                        </a:ext>
-                      </a:extLst>
-                    </a:blip>
-                    <a:stretch>
-                      <a:fillRect/>
-                    </a:stretch>
-                  </pic:blipFill>
-                  <pic:spPr>
-                    <a:xfrm>
-                      <a:off x="0" y="0"/>
-                      <a:ext cx="4352290" cy="511810"/>
-                    </a:xfrm>
-                    <a:prstGeom prst="rect">
-                      <a:avLst/>
-                    </a:prstGeom>
-                  </pic:spPr>
-                </pic:pic>
-              </a:graphicData>
-            </a:graphic>
-          </wp:anchor>
-        </w:drawing>
+          <w:sz w:val="24"/>
+          <w:szCs w:val="24"/>
+        </w:rPr>
+        <w:t xml:space="preserve"> </w:t>
       </w:r>
     </w:p>
     <w:p>
       <w:pPr>
         <w:pStyle w:val="Akapitzlist"/>
         <w:spacing w:after="0"/>
-        <w:ind w:left="1080"/>
+        <w:ind w:left="0" w:firstLine="708"/>
         <w:rPr>
           <w:rFonts w:eastAsiaTheme="minorEastAsia"/>
           <w:sz w:val="24"/>
           <w:szCs w:val="24"/>
+        </w:rPr>
+      </w:pPr>
+    </w:p>
+    <w:p>
+      <w:pPr>
+        <w:spacing w:after="0"/>
+        <w:rPr>
+          <w:rFonts w:eastAsiaTheme="minorEastAsia"/>
+          <w:sz w:val="16"/>
+          <w:szCs w:val="16"/>
         </w:rPr>
       </w:pPr>
       <m:oMathPara>
@@ -6988,8 +7836,8 @@
                 <w:rPr>
                   <w:rFonts w:ascii="Cambria Math" w:eastAsiaTheme="minorEastAsia" w:hAnsi="Cambria Math"/>
                   <w:i/>
-                  <w:sz w:val="24"/>
-                  <w:szCs w:val="24"/>
+                  <w:sz w:val="16"/>
+                  <w:szCs w:val="16"/>
                 </w:rPr>
               </m:ctrlPr>
             </m:sSubSupPr>
@@ -6997,8 +7845,8 @@
               <m:r>
                 <w:rPr>
                   <w:rFonts w:ascii="Cambria Math" w:eastAsiaTheme="minorEastAsia" w:hAnsi="Cambria Math"/>
-                  <w:sz w:val="24"/>
-                  <w:szCs w:val="24"/>
+                  <w:sz w:val="16"/>
+                  <w:szCs w:val="16"/>
                 </w:rPr>
                 <m:t>A</m:t>
               </m:r>
@@ -7007,18 +7855,18 @@
               <m:r>
                 <w:rPr>
                   <w:rFonts w:ascii="Cambria Math" w:eastAsiaTheme="minorEastAsia" w:hAnsi="Cambria Math"/>
-                  <w:sz w:val="24"/>
-                  <w:szCs w:val="24"/>
+                  <w:sz w:val="16"/>
+                  <w:szCs w:val="16"/>
                 </w:rPr>
-                <m:t>iteracja</m:t>
+                <m:t>MATLAB</m:t>
               </m:r>
             </m:sub>
             <m:sup>
               <m:r>
                 <w:rPr>
                   <w:rFonts w:ascii="Cambria Math" w:eastAsiaTheme="minorEastAsia" w:hAnsi="Cambria Math"/>
-                  <w:sz w:val="24"/>
-                  <w:szCs w:val="24"/>
+                  <w:sz w:val="16"/>
+                  <w:szCs w:val="16"/>
                 </w:rPr>
                 <m:t>-1</m:t>
               </m:r>
@@ -7027,160 +7875,315 @@
           <m:r>
             <w:rPr>
               <w:rFonts w:ascii="Cambria Math" w:eastAsiaTheme="minorEastAsia" w:hAnsi="Cambria Math"/>
-              <w:sz w:val="24"/>
-              <w:szCs w:val="24"/>
+              <w:sz w:val="16"/>
+              <w:szCs w:val="16"/>
             </w:rPr>
             <m:t xml:space="preserve">= </m:t>
           </m:r>
-        </m:oMath>
-      </m:oMathPara>
-    </w:p>
-    <w:p>
-      <w:pPr>
-        <w:pStyle w:val="Akapitzlist"/>
-        <w:spacing w:after="0"/>
-        <w:ind w:left="1080"/>
-        <w:rPr>
-          <w:rFonts w:eastAsiaTheme="minorEastAsia"/>
-          <w:sz w:val="24"/>
-          <w:szCs w:val="24"/>
-        </w:rPr>
-      </w:pPr>
-    </w:p>
-    <w:p>
-      <w:pPr>
-        <w:pStyle w:val="Akapitzlist"/>
-        <w:spacing w:after="0"/>
-        <w:ind w:left="1080"/>
-        <w:rPr>
-          <w:rFonts w:eastAsiaTheme="minorEastAsia"/>
-          <w:sz w:val="24"/>
-          <w:szCs w:val="24"/>
-        </w:rPr>
-      </w:pPr>
-      <w:r>
-        <w:rPr>
-          <w:rFonts w:eastAsiaTheme="minorEastAsia"/>
-          <w:noProof/>
-          <w:sz w:val="24"/>
-          <w:szCs w:val="24"/>
-        </w:rPr>
-        <w:drawing>
-          <wp:anchor distT="0" distB="0" distL="114300" distR="114300" simplePos="0" relativeHeight="251676672" behindDoc="0" locked="0" layoutInCell="1" allowOverlap="1" wp14:anchorId="71D70AED" wp14:editId="4A01503B">
-            <wp:simplePos x="0" y="0"/>
-            <wp:positionH relativeFrom="column">
-              <wp:posOffset>1824355</wp:posOffset>
-            </wp:positionH>
-            <wp:positionV relativeFrom="paragraph">
-              <wp:posOffset>118802</wp:posOffset>
-            </wp:positionV>
-            <wp:extent cx="3990109" cy="459179"/>
-            <wp:effectExtent l="0" t="0" r="0" b="0"/>
-            <wp:wrapSquare wrapText="bothSides"/>
-            <wp:docPr id="1455131826" name="Picture 1" descr="A number with black text&#10;&#10;Description automatically generated with medium confidence"/>
-            <wp:cNvGraphicFramePr>
-              <a:graphicFrameLocks xmlns:a="http://schemas.openxmlformats.org/drawingml/2006/main" noChangeAspect="1"/>
-            </wp:cNvGraphicFramePr>
-            <a:graphic xmlns:a="http://schemas.openxmlformats.org/drawingml/2006/main">
-              <a:graphicData uri="http://schemas.openxmlformats.org/drawingml/2006/picture">
-                <pic:pic xmlns:pic="http://schemas.openxmlformats.org/drawingml/2006/picture">
-                  <pic:nvPicPr>
-                    <pic:cNvPr id="1455131826" name="Picture 1" descr="A number with black text&#10;&#10;Description automatically generated with medium confidence"/>
-                    <pic:cNvPicPr/>
-                  </pic:nvPicPr>
-                  <pic:blipFill>
-                    <a:blip r:embed="rId20">
-                      <a:extLst>
-                        <a:ext uri="{28A0092B-C50C-407E-A947-70E740481C1C}">
-                          <a14:useLocalDpi xmlns:a14="http://schemas.microsoft.com/office/drawing/2010/main" val="0"/>
-                        </a:ext>
-                      </a:extLst>
-                    </a:blip>
-                    <a:stretch>
-                      <a:fillRect/>
-                    </a:stretch>
-                  </pic:blipFill>
-                  <pic:spPr>
-                    <a:xfrm>
-                      <a:off x="0" y="0"/>
-                      <a:ext cx="3990109" cy="459179"/>
-                    </a:xfrm>
-                    <a:prstGeom prst="rect">
-                      <a:avLst/>
-                    </a:prstGeom>
-                  </pic:spPr>
-                </pic:pic>
-              </a:graphicData>
-            </a:graphic>
-          </wp:anchor>
-        </w:drawing>
-      </w:r>
-    </w:p>
-    <w:p>
-      <w:pPr>
-        <w:pStyle w:val="Akapitzlist"/>
-        <w:spacing w:after="0"/>
-        <w:ind w:left="1080"/>
-        <w:rPr>
-          <w:rFonts w:eastAsiaTheme="minorEastAsia"/>
-          <w:sz w:val="24"/>
-          <w:szCs w:val="24"/>
-        </w:rPr>
-      </w:pPr>
-      <m:oMathPara>
-        <m:oMath>
-          <m:sSubSup>
-            <m:sSubSupPr>
+          <w:bookmarkStart w:id="1" w:name="_Hlk150202506"/>
+          <m:d>
+            <m:dPr>
+              <m:begChr m:val="["/>
+              <m:endChr m:val="]"/>
               <m:ctrlPr>
                 <w:rPr>
                   <w:rFonts w:ascii="Cambria Math" w:eastAsiaTheme="minorEastAsia" w:hAnsi="Cambria Math"/>
                   <w:i/>
-                  <w:sz w:val="24"/>
-                  <w:szCs w:val="24"/>
+                  <w:sz w:val="16"/>
+                  <w:szCs w:val="16"/>
                 </w:rPr>
               </m:ctrlPr>
-            </m:sSubSupPr>
+            </m:dPr>
             <m:e>
-              <m:r>
-                <w:rPr>
-                  <w:rFonts w:ascii="Cambria Math" w:eastAsiaTheme="minorEastAsia" w:hAnsi="Cambria Math"/>
-                  <w:sz w:val="24"/>
-                  <w:szCs w:val="24"/>
-                </w:rPr>
-                <m:t>A</m:t>
-              </m:r>
+              <m:m>
+                <m:mPr>
+                  <m:mcs>
+                    <m:mc>
+                      <m:mcPr>
+                        <m:count m:val="4"/>
+                        <m:mcJc m:val="center"/>
+                      </m:mcPr>
+                    </m:mc>
+                  </m:mcs>
+                  <m:ctrlPr>
+                    <w:rPr>
+                      <w:rFonts w:ascii="Cambria Math" w:eastAsiaTheme="minorEastAsia" w:hAnsi="Cambria Math"/>
+                      <w:i/>
+                      <w:sz w:val="16"/>
+                      <w:szCs w:val="16"/>
+                    </w:rPr>
+                  </m:ctrlPr>
+                </m:mPr>
+                <m:mr>
+                  <m:e>
+                    <m:r>
+                      <w:rPr>
+                        <w:rFonts w:ascii="Cambria Math" w:eastAsiaTheme="minorEastAsia" w:hAnsi="Cambria Math"/>
+                        <w:sz w:val="16"/>
+                        <w:szCs w:val="16"/>
+                      </w:rPr>
+                      <m:t>-0.876533845038943</m:t>
+                    </m:r>
+                    <m:ctrlPr>
+                      <w:rPr>
+                        <w:rFonts w:ascii="Cambria Math" w:eastAsia="Cambria Math" w:hAnsi="Cambria Math" w:cs="Cambria Math"/>
+                        <w:i/>
+                        <w:sz w:val="16"/>
+                        <w:szCs w:val="16"/>
+                      </w:rPr>
+                    </m:ctrlPr>
+                  </m:e>
+                  <m:e>
+                    <m:r>
+                      <w:rPr>
+                        <w:rFonts w:ascii="Cambria Math" w:eastAsia="Cambria Math" w:hAnsi="Cambria Math" w:cs="Cambria Math"/>
+                        <w:sz w:val="16"/>
+                        <w:szCs w:val="16"/>
+                      </w:rPr>
+                      <m:t>2.428286254740761</m:t>
+                    </m:r>
+                    <m:ctrlPr>
+                      <w:rPr>
+                        <w:rFonts w:ascii="Cambria Math" w:eastAsia="Cambria Math" w:hAnsi="Cambria Math" w:cs="Cambria Math"/>
+                        <w:i/>
+                        <w:sz w:val="16"/>
+                        <w:szCs w:val="16"/>
+                      </w:rPr>
+                    </m:ctrlPr>
+                  </m:e>
+                  <m:e>
+                    <m:r>
+                      <w:rPr>
+                        <w:rFonts w:ascii="Cambria Math" w:eastAsia="Cambria Math" w:hAnsi="Cambria Math" w:cs="Cambria Math"/>
+                        <w:sz w:val="16"/>
+                        <w:szCs w:val="16"/>
+                      </w:rPr>
+                      <m:t>-0.251825440079116</m:t>
+                    </m:r>
+                    <m:ctrlPr>
+                      <w:rPr>
+                        <w:rFonts w:ascii="Cambria Math" w:eastAsia="Cambria Math" w:hAnsi="Cambria Math" w:cs="Cambria Math"/>
+                        <w:i/>
+                        <w:sz w:val="16"/>
+                        <w:szCs w:val="16"/>
+                      </w:rPr>
+                    </m:ctrlPr>
+                  </m:e>
+                  <m:e>
+                    <m:r>
+                      <w:rPr>
+                        <w:rFonts w:ascii="Cambria Math" w:eastAsia="Cambria Math" w:hAnsi="Cambria Math" w:cs="Cambria Math"/>
+                        <w:sz w:val="16"/>
+                        <w:szCs w:val="16"/>
+                      </w:rPr>
+                      <m:t>-1.315167153337223</m:t>
+                    </m:r>
+                    <m:ctrlPr>
+                      <w:rPr>
+                        <w:rFonts w:ascii="Cambria Math" w:eastAsia="Cambria Math" w:hAnsi="Cambria Math" w:cs="Cambria Math"/>
+                        <w:i/>
+                        <w:sz w:val="16"/>
+                        <w:szCs w:val="16"/>
+                      </w:rPr>
+                    </m:ctrlPr>
+                  </m:e>
+                </m:mr>
+                <m:mr>
+                  <m:e>
+                    <m:r>
+                      <w:rPr>
+                        <w:rFonts w:ascii="Cambria Math" w:eastAsia="Cambria Math" w:hAnsi="Cambria Math" w:cs="Cambria Math"/>
+                        <w:sz w:val="16"/>
+                        <w:szCs w:val="16"/>
+                      </w:rPr>
+                      <m:t>-0.868788177746753</m:t>
+                    </m:r>
+                  </m:e>
+                  <m:e>
+                    <m:r>
+                      <w:rPr>
+                        <w:rFonts w:ascii="Cambria Math" w:eastAsiaTheme="minorEastAsia" w:hAnsi="Cambria Math"/>
+                        <w:sz w:val="16"/>
+                        <w:szCs w:val="16"/>
+                      </w:rPr>
+                      <m:t>0.203439628752865</m:t>
+                    </m:r>
+                    <m:ctrlPr>
+                      <w:rPr>
+                        <w:rFonts w:ascii="Cambria Math" w:eastAsia="Cambria Math" w:hAnsi="Cambria Math" w:cs="Cambria Math"/>
+                        <w:i/>
+                        <w:sz w:val="16"/>
+                        <w:szCs w:val="16"/>
+                      </w:rPr>
+                    </m:ctrlPr>
+                  </m:e>
+                  <m:e>
+                    <m:r>
+                      <w:rPr>
+                        <w:rFonts w:ascii="Cambria Math" w:eastAsia="Cambria Math" w:hAnsi="Cambria Math" w:cs="Cambria Math"/>
+                        <w:sz w:val="16"/>
+                        <w:szCs w:val="16"/>
+                      </w:rPr>
+                      <m:t>1.414221858831219</m:t>
+                    </m:r>
+                  </m:e>
+                  <m:e>
+                    <m:r>
+                      <w:rPr>
+                        <w:rFonts w:ascii="Cambria Math" w:eastAsiaTheme="minorEastAsia" w:hAnsi="Cambria Math"/>
+                        <w:sz w:val="16"/>
+                        <w:szCs w:val="16"/>
+                      </w:rPr>
+                      <m:t>0.261631425119721</m:t>
+                    </m:r>
+                    <m:ctrlPr>
+                      <w:rPr>
+                        <w:rFonts w:ascii="Cambria Math" w:eastAsia="Cambria Math" w:hAnsi="Cambria Math" w:cs="Cambria Math"/>
+                        <w:i/>
+                        <w:sz w:val="16"/>
+                        <w:szCs w:val="16"/>
+                      </w:rPr>
+                    </m:ctrlPr>
+                  </m:e>
+                </m:mr>
+                <m:mr>
+                  <m:e>
+                    <m:r>
+                      <w:rPr>
+                        <w:rFonts w:ascii="Cambria Math" w:eastAsia="Cambria Math" w:hAnsi="Cambria Math" w:cs="Cambria Math"/>
+                        <w:sz w:val="16"/>
+                        <w:szCs w:val="16"/>
+                      </w:rPr>
+                      <m:t>1.874993051255957</m:t>
+                    </m:r>
+                    <m:ctrlPr>
+                      <w:rPr>
+                        <w:rFonts w:ascii="Cambria Math" w:eastAsia="Cambria Math" w:hAnsi="Cambria Math" w:cs="Cambria Math"/>
+                        <w:i/>
+                        <w:sz w:val="16"/>
+                        <w:szCs w:val="16"/>
+                      </w:rPr>
+                    </m:ctrlPr>
+                  </m:e>
+                  <m:e>
+                    <m:r>
+                      <w:rPr>
+                        <w:rFonts w:ascii="Cambria Math" w:eastAsia="Cambria Math" w:hAnsi="Cambria Math" w:cs="Cambria Math"/>
+                        <w:sz w:val="16"/>
+                        <w:szCs w:val="16"/>
+                      </w:rPr>
+                      <m:t>-2.422551942969374</m:t>
+                    </m:r>
+                    <m:ctrlPr>
+                      <w:rPr>
+                        <w:rFonts w:ascii="Cambria Math" w:eastAsia="Cambria Math" w:hAnsi="Cambria Math" w:cs="Cambria Math"/>
+                        <w:i/>
+                        <w:sz w:val="16"/>
+                        <w:szCs w:val="16"/>
+                      </w:rPr>
+                    </m:ctrlPr>
+                  </m:e>
+                  <m:e>
+                    <m:r>
+                      <w:rPr>
+                        <w:rFonts w:ascii="Cambria Math" w:eastAsia="Cambria Math" w:hAnsi="Cambria Math" w:cs="Cambria Math"/>
+                        <w:sz w:val="16"/>
+                        <w:szCs w:val="16"/>
+                      </w:rPr>
+                      <m:t>-1.845904451856599</m:t>
+                    </m:r>
+                    <m:ctrlPr>
+                      <w:rPr>
+                        <w:rFonts w:ascii="Cambria Math" w:eastAsia="Cambria Math" w:hAnsi="Cambria Math" w:cs="Cambria Math"/>
+                        <w:i/>
+                        <w:sz w:val="16"/>
+                        <w:szCs w:val="16"/>
+                      </w:rPr>
+                    </m:ctrlPr>
+                  </m:e>
+                  <m:e>
+                    <m:r>
+                      <w:rPr>
+                        <w:rFonts w:ascii="Cambria Math" w:eastAsia="Cambria Math" w:hAnsi="Cambria Math" w:cs="Cambria Math"/>
+                        <w:sz w:val="16"/>
+                        <w:szCs w:val="16"/>
+                      </w:rPr>
+                      <m:t>2.552167727758900</m:t>
+                    </m:r>
+                    <m:ctrlPr>
+                      <w:rPr>
+                        <w:rFonts w:ascii="Cambria Math" w:eastAsia="Cambria Math" w:hAnsi="Cambria Math" w:cs="Cambria Math"/>
+                        <w:i/>
+                        <w:sz w:val="16"/>
+                        <w:szCs w:val="16"/>
+                      </w:rPr>
+                    </m:ctrlPr>
+                  </m:e>
+                </m:mr>
+                <m:mr>
+                  <m:e>
+                    <m:r>
+                      <w:rPr>
+                        <w:rFonts w:ascii="Cambria Math" w:eastAsia="Cambria Math" w:hAnsi="Cambria Math" w:cs="Cambria Math"/>
+                        <w:sz w:val="16"/>
+                        <w:szCs w:val="16"/>
+                      </w:rPr>
+                      <m:t>1.221802633680360</m:t>
+                    </m:r>
+                  </m:e>
+                  <m:e>
+                    <m:r>
+                      <w:rPr>
+                        <w:rFonts w:ascii="Cambria Math" w:eastAsiaTheme="minorEastAsia" w:hAnsi="Cambria Math"/>
+                        <w:sz w:val="16"/>
+                        <w:szCs w:val="16"/>
+                      </w:rPr>
+                      <m:t>-0.377686589715832</m:t>
+                    </m:r>
+                    <m:ctrlPr>
+                      <w:rPr>
+                        <w:rFonts w:ascii="Cambria Math" w:eastAsia="Cambria Math" w:hAnsi="Cambria Math" w:cs="Cambria Math"/>
+                        <w:i/>
+                        <w:sz w:val="16"/>
+                        <w:szCs w:val="16"/>
+                      </w:rPr>
+                    </m:ctrlPr>
+                  </m:e>
+                  <m:e>
+                    <m:r>
+                      <w:rPr>
+                        <w:rFonts w:ascii="Cambria Math" w:eastAsia="Cambria Math" w:hAnsi="Cambria Math" w:cs="Cambria Math"/>
+                        <w:sz w:val="16"/>
+                        <w:szCs w:val="16"/>
+                      </w:rPr>
+                      <m:t>0.102839934647415</m:t>
+                    </m:r>
+                    <m:ctrlPr>
+                      <w:rPr>
+                        <w:rFonts w:ascii="Cambria Math" w:eastAsia="Cambria Math" w:hAnsi="Cambria Math" w:cs="Cambria Math"/>
+                        <w:i/>
+                        <w:sz w:val="16"/>
+                        <w:szCs w:val="16"/>
+                      </w:rPr>
+                    </m:ctrlPr>
+                  </m:e>
+                  <m:e>
+                    <m:r>
+                      <w:rPr>
+                        <w:rFonts w:ascii="Cambria Math" w:eastAsia="Cambria Math" w:hAnsi="Cambria Math" w:cs="Cambria Math"/>
+                        <w:sz w:val="16"/>
+                        <w:szCs w:val="16"/>
+                      </w:rPr>
+                      <m:t>-0.326677515295107</m:t>
+                    </m:r>
+                  </m:e>
+                </m:mr>
+              </m:m>
             </m:e>
-            <m:sub>
-              <m:r>
-                <w:rPr>
-                  <w:rFonts w:ascii="Cambria Math" w:eastAsiaTheme="minorEastAsia" w:hAnsi="Cambria Math"/>
-                  <w:sz w:val="24"/>
-                  <w:szCs w:val="24"/>
-                </w:rPr>
-                <m:t>MATLAB</m:t>
-              </m:r>
-            </m:sub>
-            <m:sup>
-              <m:r>
-                <w:rPr>
-                  <w:rFonts w:ascii="Cambria Math" w:eastAsiaTheme="minorEastAsia" w:hAnsi="Cambria Math"/>
-                  <w:sz w:val="24"/>
-                  <w:szCs w:val="24"/>
-                </w:rPr>
-                <m:t>-1</m:t>
-              </m:r>
-            </m:sup>
-          </m:sSubSup>
-          <m:r>
-            <w:rPr>
-              <w:rFonts w:ascii="Cambria Math" w:eastAsiaTheme="minorEastAsia" w:hAnsi="Cambria Math"/>
-              <w:sz w:val="24"/>
-              <w:szCs w:val="24"/>
-            </w:rPr>
-            <m:t xml:space="preserve">= </m:t>
-          </m:r>
+          </m:d>
         </m:oMath>
       </m:oMathPara>
+      <w:bookmarkEnd w:id="1"/>
     </w:p>
     <w:p>
       <w:pPr>
@@ -7225,89 +8228,8 @@
         <w:ind w:left="1080"/>
         <w:rPr>
           <w:rFonts w:eastAsiaTheme="minorEastAsia"/>
-          <w:sz w:val="24"/>
-          <w:szCs w:val="24"/>
-        </w:rPr>
-      </w:pPr>
-      <w:r>
-        <w:rPr>
-          <w:rFonts w:eastAsiaTheme="minorEastAsia"/>
-          <w:noProof/>
-          <w:sz w:val="24"/>
-          <w:szCs w:val="24"/>
-        </w:rPr>
-        <w:drawing>
-          <wp:anchor distT="0" distB="0" distL="114300" distR="114300" simplePos="0" relativeHeight="251674624" behindDoc="0" locked="0" layoutInCell="1" allowOverlap="1" wp14:anchorId="210CCDF6" wp14:editId="165555F3">
-            <wp:simplePos x="0" y="0"/>
-            <wp:positionH relativeFrom="column">
-              <wp:posOffset>1118870</wp:posOffset>
-            </wp:positionH>
-            <wp:positionV relativeFrom="paragraph">
-              <wp:posOffset>120015</wp:posOffset>
-            </wp:positionV>
-            <wp:extent cx="3746500" cy="546735"/>
-            <wp:effectExtent l="0" t="0" r="6350" b="5715"/>
-            <wp:wrapThrough wrapText="bothSides">
-              <wp:wrapPolygon edited="0">
-                <wp:start x="0" y="0"/>
-                <wp:lineTo x="0" y="21073"/>
-                <wp:lineTo x="21527" y="21073"/>
-                <wp:lineTo x="21527" y="0"/>
-                <wp:lineTo x="0" y="0"/>
-              </wp:wrapPolygon>
-            </wp:wrapThrough>
-            <wp:docPr id="881543856" name="Picture 1" descr="A number and symbol on a white background&#10;&#10;Description automatically generated"/>
-            <wp:cNvGraphicFramePr>
-              <a:graphicFrameLocks xmlns:a="http://schemas.openxmlformats.org/drawingml/2006/main" noChangeAspect="1"/>
-            </wp:cNvGraphicFramePr>
-            <a:graphic xmlns:a="http://schemas.openxmlformats.org/drawingml/2006/main">
-              <a:graphicData uri="http://schemas.openxmlformats.org/drawingml/2006/picture">
-                <pic:pic xmlns:pic="http://schemas.openxmlformats.org/drawingml/2006/picture">
-                  <pic:nvPicPr>
-                    <pic:cNvPr id="881543856" name="Picture 1" descr="A number and symbol on a white background&#10;&#10;Description automatically generated"/>
-                    <pic:cNvPicPr/>
-                  </pic:nvPicPr>
-                  <pic:blipFill>
-                    <a:blip r:embed="rId21">
-                      <a:extLst>
-                        <a:ext uri="{28A0092B-C50C-407E-A947-70E740481C1C}">
-                          <a14:useLocalDpi xmlns:a14="http://schemas.microsoft.com/office/drawing/2010/main" val="0"/>
-                        </a:ext>
-                      </a:extLst>
-                    </a:blip>
-                    <a:stretch>
-                      <a:fillRect/>
-                    </a:stretch>
-                  </pic:blipFill>
-                  <pic:spPr>
-                    <a:xfrm>
-                      <a:off x="0" y="0"/>
-                      <a:ext cx="3746500" cy="546735"/>
-                    </a:xfrm>
-                    <a:prstGeom prst="rect">
-                      <a:avLst/>
-                    </a:prstGeom>
-                  </pic:spPr>
-                </pic:pic>
-              </a:graphicData>
-            </a:graphic>
-            <wp14:sizeRelH relativeFrom="margin">
-              <wp14:pctWidth>0</wp14:pctWidth>
-            </wp14:sizeRelH>
-            <wp14:sizeRelV relativeFrom="margin">
-              <wp14:pctHeight>0</wp14:pctHeight>
-            </wp14:sizeRelV>
-          </wp:anchor>
-        </w:drawing>
-      </w:r>
-    </w:p>
-    <w:p>
-      <w:pPr>
-        <w:spacing w:after="0"/>
-        <w:rPr>
-          <w:rFonts w:eastAsiaTheme="minorEastAsia"/>
-          <w:sz w:val="24"/>
-          <w:szCs w:val="24"/>
+          <w:sz w:val="18"/>
+          <w:szCs w:val="18"/>
         </w:rPr>
       </w:pPr>
       <m:oMathPara>
@@ -7315,197 +8237,580 @@
           <m:r>
             <w:rPr>
               <w:rFonts w:ascii="Cambria Math" w:eastAsiaTheme="minorEastAsia" w:hAnsi="Cambria Math"/>
-              <w:sz w:val="24"/>
-              <w:szCs w:val="24"/>
+              <w:sz w:val="18"/>
+              <w:szCs w:val="18"/>
             </w:rPr>
-            <m:t xml:space="preserve">[L|U]= </m:t>
+            <m:t xml:space="preserve">L= </m:t>
           </m:r>
+          <m:d>
+            <m:dPr>
+              <m:begChr m:val="["/>
+              <m:endChr m:val="]"/>
+              <m:ctrlPr>
+                <w:rPr>
+                  <w:rFonts w:ascii="Cambria Math" w:eastAsiaTheme="minorEastAsia" w:hAnsi="Cambria Math"/>
+                  <w:i/>
+                  <w:sz w:val="18"/>
+                  <w:szCs w:val="18"/>
+                </w:rPr>
+              </m:ctrlPr>
+            </m:dPr>
+            <m:e>
+              <m:m>
+                <m:mPr>
+                  <m:mcs>
+                    <m:mc>
+                      <m:mcPr>
+                        <m:count m:val="4"/>
+                        <m:mcJc m:val="center"/>
+                      </m:mcPr>
+                    </m:mc>
+                  </m:mcs>
+                  <m:ctrlPr>
+                    <w:rPr>
+                      <w:rFonts w:ascii="Cambria Math" w:eastAsiaTheme="minorEastAsia" w:hAnsi="Cambria Math"/>
+                      <w:i/>
+                      <w:sz w:val="18"/>
+                      <w:szCs w:val="18"/>
+                    </w:rPr>
+                  </m:ctrlPr>
+                </m:mPr>
+                <m:mr>
+                  <m:e>
+                    <m:r>
+                      <w:rPr>
+                        <w:rFonts w:ascii="Cambria Math" w:eastAsiaTheme="minorEastAsia" w:hAnsi="Cambria Math"/>
+                        <w:sz w:val="18"/>
+                        <w:szCs w:val="18"/>
+                      </w:rPr>
+                      <m:t>1</m:t>
+                    </m:r>
+                    <m:ctrlPr>
+                      <w:rPr>
+                        <w:rFonts w:ascii="Cambria Math" w:eastAsia="Cambria Math" w:hAnsi="Cambria Math" w:cs="Cambria Math"/>
+                        <w:i/>
+                        <w:sz w:val="18"/>
+                        <w:szCs w:val="18"/>
+                      </w:rPr>
+                    </m:ctrlPr>
+                  </m:e>
+                  <m:e>
+                    <m:r>
+                      <w:rPr>
+                        <w:rFonts w:ascii="Cambria Math" w:eastAsia="Cambria Math" w:hAnsi="Cambria Math" w:cs="Cambria Math"/>
+                        <w:sz w:val="18"/>
+                        <w:szCs w:val="18"/>
+                      </w:rPr>
+                      <m:t>0</m:t>
+                    </m:r>
+                    <m:ctrlPr>
+                      <w:rPr>
+                        <w:rFonts w:ascii="Cambria Math" w:eastAsia="Cambria Math" w:hAnsi="Cambria Math" w:cs="Cambria Math"/>
+                        <w:i/>
+                        <w:sz w:val="18"/>
+                        <w:szCs w:val="18"/>
+                      </w:rPr>
+                    </m:ctrlPr>
+                  </m:e>
+                  <m:e>
+                    <m:r>
+                      <w:rPr>
+                        <w:rFonts w:ascii="Cambria Math" w:eastAsia="Cambria Math" w:hAnsi="Cambria Math" w:cs="Cambria Math"/>
+                        <w:sz w:val="18"/>
+                        <w:szCs w:val="18"/>
+                      </w:rPr>
+                      <m:t>0</m:t>
+                    </m:r>
+                    <m:ctrlPr>
+                      <w:rPr>
+                        <w:rFonts w:ascii="Cambria Math" w:eastAsia="Cambria Math" w:hAnsi="Cambria Math" w:cs="Cambria Math"/>
+                        <w:i/>
+                        <w:sz w:val="18"/>
+                        <w:szCs w:val="18"/>
+                      </w:rPr>
+                    </m:ctrlPr>
+                  </m:e>
+                  <m:e>
+                    <m:r>
+                      <w:rPr>
+                        <w:rFonts w:ascii="Cambria Math" w:eastAsia="Cambria Math" w:hAnsi="Cambria Math" w:cs="Cambria Math"/>
+                        <w:sz w:val="18"/>
+                        <w:szCs w:val="18"/>
+                      </w:rPr>
+                      <m:t>0</m:t>
+                    </m:r>
+                    <m:ctrlPr>
+                      <w:rPr>
+                        <w:rFonts w:ascii="Cambria Math" w:eastAsia="Cambria Math" w:hAnsi="Cambria Math" w:cs="Cambria Math"/>
+                        <w:i/>
+                        <w:sz w:val="18"/>
+                        <w:szCs w:val="18"/>
+                      </w:rPr>
+                    </m:ctrlPr>
+                  </m:e>
+                </m:mr>
+                <m:mr>
+                  <m:e>
+                    <m:r>
+                      <w:rPr>
+                        <w:rFonts w:ascii="Cambria Math" w:eastAsia="Cambria Math" w:hAnsi="Cambria Math" w:cs="Cambria Math"/>
+                        <w:sz w:val="18"/>
+                        <w:szCs w:val="18"/>
+                      </w:rPr>
+                      <m:t>2.112514005282272</m:t>
+                    </m:r>
+                  </m:e>
+                  <m:e>
+                    <m:r>
+                      <w:rPr>
+                        <w:rFonts w:ascii="Cambria Math" w:eastAsiaTheme="minorEastAsia" w:hAnsi="Cambria Math"/>
+                        <w:sz w:val="18"/>
+                        <w:szCs w:val="18"/>
+                      </w:rPr>
+                      <m:t>1</m:t>
+                    </m:r>
+                  </m:e>
+                  <m:e>
+                    <m:r>
+                      <w:rPr>
+                        <w:rFonts w:ascii="Cambria Math" w:eastAsiaTheme="minorEastAsia" w:hAnsi="Cambria Math"/>
+                        <w:sz w:val="18"/>
+                        <w:szCs w:val="18"/>
+                      </w:rPr>
+                      <m:t>0</m:t>
+                    </m:r>
+                    <m:ctrlPr>
+                      <w:rPr>
+                        <w:rFonts w:ascii="Cambria Math" w:eastAsia="Cambria Math" w:hAnsi="Cambria Math" w:cs="Cambria Math"/>
+                        <w:i/>
+                        <w:sz w:val="18"/>
+                        <w:szCs w:val="18"/>
+                      </w:rPr>
+                    </m:ctrlPr>
+                  </m:e>
+                  <m:e>
+                    <m:r>
+                      <w:rPr>
+                        <w:rFonts w:ascii="Cambria Math" w:eastAsia="Cambria Math" w:hAnsi="Cambria Math" w:cs="Cambria Math"/>
+                        <w:sz w:val="18"/>
+                        <w:szCs w:val="18"/>
+                      </w:rPr>
+                      <m:t>0</m:t>
+                    </m:r>
+                  </m:e>
+                </m:mr>
+                <m:mr>
+                  <m:e>
+                    <m:r>
+                      <w:rPr>
+                        <w:rFonts w:ascii="Cambria Math" w:eastAsiaTheme="minorEastAsia" w:hAnsi="Cambria Math"/>
+                        <w:sz w:val="18"/>
+                        <w:szCs w:val="18"/>
+                      </w:rPr>
+                      <m:t>0.066482026898385</m:t>
+                    </m:r>
+                  </m:e>
+                  <m:e>
+                    <m:r>
+                      <w:rPr>
+                        <w:rFonts w:ascii="Cambria Math" w:eastAsiaTheme="minorEastAsia" w:hAnsi="Cambria Math"/>
+                        <w:sz w:val="18"/>
+                        <w:szCs w:val="18"/>
+                      </w:rPr>
+                      <m:t>-5.154335859014112</m:t>
+                    </m:r>
+                  </m:e>
+                  <m:e>
+                    <m:r>
+                      <w:rPr>
+                        <w:rFonts w:ascii="Cambria Math" w:eastAsiaTheme="minorEastAsia" w:hAnsi="Cambria Math"/>
+                        <w:sz w:val="18"/>
+                        <w:szCs w:val="18"/>
+                      </w:rPr>
+                      <m:t>1</m:t>
+                    </m:r>
+                    <m:ctrlPr>
+                      <w:rPr>
+                        <w:rFonts w:ascii="Cambria Math" w:eastAsia="Cambria Math" w:hAnsi="Cambria Math" w:cs="Cambria Math"/>
+                        <w:i/>
+                        <w:sz w:val="18"/>
+                        <w:szCs w:val="18"/>
+                      </w:rPr>
+                    </m:ctrlPr>
+                  </m:e>
+                  <m:e>
+                    <m:r>
+                      <w:rPr>
+                        <w:rFonts w:ascii="Cambria Math" w:eastAsia="Cambria Math" w:hAnsi="Cambria Math" w:cs="Cambria Math"/>
+                        <w:sz w:val="18"/>
+                        <w:szCs w:val="18"/>
+                      </w:rPr>
+                      <m:t>0</m:t>
+                    </m:r>
+                  </m:e>
+                </m:mr>
+                <m:mr>
+                  <m:e>
+                    <m:r>
+                      <w:rPr>
+                        <w:rFonts w:ascii="Cambria Math" w:eastAsiaTheme="minorEastAsia" w:hAnsi="Cambria Math"/>
+                        <w:sz w:val="18"/>
+                        <w:szCs w:val="18"/>
+                      </w:rPr>
+                      <m:t>1.3186442605659066</m:t>
+                    </m:r>
+                  </m:e>
+                  <m:e>
+                    <m:r>
+                      <w:rPr>
+                        <w:rFonts w:ascii="Cambria Math" w:eastAsiaTheme="minorEastAsia" w:hAnsi="Cambria Math"/>
+                        <w:sz w:val="18"/>
+                        <w:szCs w:val="18"/>
+                      </w:rPr>
+                      <m:t>-2.7787592047393996</m:t>
+                    </m:r>
+                  </m:e>
+                  <m:e>
+                    <m:r>
+                      <w:rPr>
+                        <w:rFonts w:ascii="Cambria Math" w:eastAsiaTheme="minorEastAsia" w:hAnsi="Cambria Math"/>
+                        <w:sz w:val="18"/>
+                        <w:szCs w:val="18"/>
+                      </w:rPr>
+                      <m:t>0.3148056717479142</m:t>
+                    </m:r>
+                    <m:ctrlPr>
+                      <w:rPr>
+                        <w:rFonts w:ascii="Cambria Math" w:eastAsia="Cambria Math" w:hAnsi="Cambria Math" w:cs="Cambria Math"/>
+                        <w:i/>
+                        <w:sz w:val="18"/>
+                        <w:szCs w:val="18"/>
+                      </w:rPr>
+                    </m:ctrlPr>
+                  </m:e>
+                  <m:e>
+                    <m:r>
+                      <w:rPr>
+                        <w:rFonts w:ascii="Cambria Math" w:eastAsia="Cambria Math" w:hAnsi="Cambria Math" w:cs="Cambria Math"/>
+                        <w:sz w:val="18"/>
+                        <w:szCs w:val="18"/>
+                      </w:rPr>
+                      <m:t>1</m:t>
+                    </m:r>
+                  </m:e>
+                </m:mr>
+              </m:m>
+            </m:e>
+          </m:d>
         </m:oMath>
       </m:oMathPara>
     </w:p>
     <w:p>
       <w:pPr>
+        <w:pStyle w:val="Akapitzlist"/>
         <w:spacing w:after="0"/>
+        <w:ind w:left="1080"/>
         <w:rPr>
           <w:rFonts w:eastAsiaTheme="minorEastAsia"/>
-          <w:sz w:val="24"/>
-          <w:szCs w:val="24"/>
-        </w:rPr>
-      </w:pPr>
-    </w:p>
-    <w:p>
-      <w:pPr>
+          <w:sz w:val="18"/>
+          <w:szCs w:val="18"/>
+        </w:rPr>
+      </w:pPr>
+    </w:p>
+    <w:p>
+      <w:pPr>
+        <w:pStyle w:val="Akapitzlist"/>
         <w:spacing w:after="0"/>
+        <w:ind w:left="1080"/>
         <w:rPr>
           <w:rFonts w:eastAsiaTheme="minorEastAsia"/>
-          <w:sz w:val="24"/>
-          <w:szCs w:val="24"/>
-        </w:rPr>
-      </w:pPr>
-      <w:r>
+          <w:i/>
+          <w:sz w:val="24"/>
+          <w:szCs w:val="24"/>
+        </w:rPr>
+      </w:pPr>
+      <m:oMathPara>
+        <m:oMath>
+          <m:r>
+            <w:rPr>
+              <w:rFonts w:ascii="Cambria Math" w:eastAsiaTheme="minorEastAsia" w:hAnsi="Cambria Math"/>
+              <w:sz w:val="18"/>
+              <w:szCs w:val="18"/>
+            </w:rPr>
+            <m:t xml:space="preserve">U= </m:t>
+          </m:r>
+          <m:d>
+            <m:dPr>
+              <m:begChr m:val="["/>
+              <m:endChr m:val="]"/>
+              <m:ctrlPr>
+                <w:rPr>
+                  <w:rFonts w:ascii="Cambria Math" w:eastAsiaTheme="minorEastAsia" w:hAnsi="Cambria Math"/>
+                  <w:i/>
+                  <w:sz w:val="18"/>
+                  <w:szCs w:val="18"/>
+                </w:rPr>
+              </m:ctrlPr>
+            </m:dPr>
+            <m:e>
+              <m:m>
+                <m:mPr>
+                  <m:mcs>
+                    <m:mc>
+                      <m:mcPr>
+                        <m:count m:val="4"/>
+                        <m:mcJc m:val="center"/>
+                      </m:mcPr>
+                    </m:mc>
+                  </m:mcs>
+                  <m:ctrlPr>
+                    <w:rPr>
+                      <w:rFonts w:ascii="Cambria Math" w:eastAsiaTheme="minorEastAsia" w:hAnsi="Cambria Math"/>
+                      <w:i/>
+                      <w:sz w:val="18"/>
+                      <w:szCs w:val="18"/>
+                    </w:rPr>
+                  </m:ctrlPr>
+                </m:mPr>
+                <m:mr>
+                  <m:e>
+                    <m:r>
+                      <w:rPr>
+                        <w:rFonts w:ascii="Cambria Math" w:eastAsiaTheme="minorEastAsia" w:hAnsi="Cambria Math"/>
+                        <w:sz w:val="18"/>
+                        <w:szCs w:val="18"/>
+                      </w:rPr>
+                      <m:t>0.3996362682016685</m:t>
+                    </m:r>
+                  </m:e>
+                  <m:e>
+                    <m:r>
+                      <w:rPr>
+                        <w:rFonts w:ascii="Cambria Math" w:eastAsiaTheme="minorEastAsia" w:hAnsi="Cambria Math"/>
+                        <w:sz w:val="18"/>
+                        <w:szCs w:val="18"/>
+                      </w:rPr>
+                      <m:t>0.3775324097440138</m:t>
+                    </m:r>
+                  </m:e>
+                  <m:e>
+                    <m:r>
+                      <w:rPr>
+                        <w:rFonts w:ascii="Cambria Math" w:eastAsiaTheme="minorEastAsia" w:hAnsi="Cambria Math"/>
+                        <w:sz w:val="18"/>
+                        <w:szCs w:val="18"/>
+                      </w:rPr>
+                      <m:t>0.2867355288648661</m:t>
+                    </m:r>
+                    <m:ctrlPr>
+                      <w:rPr>
+                        <w:rFonts w:ascii="Cambria Math" w:eastAsia="Cambria Math" w:hAnsi="Cambria Math" w:cs="Cambria Math"/>
+                        <w:i/>
+                        <w:sz w:val="18"/>
+                        <w:szCs w:val="18"/>
+                      </w:rPr>
+                    </m:ctrlPr>
+                  </m:e>
+                  <m:e>
+                    <m:r>
+                      <w:rPr>
+                        <w:rFonts w:ascii="Cambria Math" w:eastAsia="Cambria Math" w:hAnsi="Cambria Math" w:cs="Cambria Math"/>
+                        <w:sz w:val="18"/>
+                        <w:szCs w:val="18"/>
+                      </w:rPr>
+                      <m:t>0.9335904617261223</m:t>
+                    </m:r>
+                  </m:e>
+                </m:mr>
+                <m:mr>
+                  <m:e>
+                    <m:r>
+                      <w:rPr>
+                        <w:rFonts w:ascii="Cambria Math" w:eastAsiaTheme="minorEastAsia" w:hAnsi="Cambria Math"/>
+                        <w:sz w:val="18"/>
+                        <w:szCs w:val="18"/>
+                      </w:rPr>
+                      <m:t>0</m:t>
+                    </m:r>
+                    <m:ctrlPr>
+                      <w:rPr>
+                        <w:rFonts w:ascii="Cambria Math" w:eastAsia="Cambria Math" w:hAnsi="Cambria Math" w:cs="Cambria Math"/>
+                        <w:i/>
+                        <w:sz w:val="18"/>
+                        <w:szCs w:val="18"/>
+                      </w:rPr>
+                    </m:ctrlPr>
+                  </m:e>
+                  <m:e>
+                    <m:r>
+                      <w:rPr>
+                        <w:rFonts w:ascii="Cambria Math" w:eastAsia="Cambria Math" w:hAnsi="Cambria Math" w:cs="Cambria Math"/>
+                        <w:sz w:val="18"/>
+                        <w:szCs w:val="18"/>
+                      </w:rPr>
+                      <m:t>-0.12799270066232526</m:t>
+                    </m:r>
+                    <m:ctrlPr>
+                      <w:rPr>
+                        <w:rFonts w:ascii="Cambria Math" w:eastAsia="Cambria Math" w:hAnsi="Cambria Math" w:cs="Cambria Math"/>
+                        <w:i/>
+                        <w:sz w:val="18"/>
+                        <w:szCs w:val="18"/>
+                      </w:rPr>
+                    </m:ctrlPr>
+                  </m:e>
+                  <m:e>
+                    <m:r>
+                      <w:rPr>
+                        <w:rFonts w:ascii="Cambria Math" w:eastAsia="Cambria Math" w:hAnsi="Cambria Math" w:cs="Cambria Math"/>
+                        <w:sz w:val="18"/>
+                        <w:szCs w:val="18"/>
+                      </w:rPr>
+                      <m:t>-0.18374858798053834</m:t>
+                    </m:r>
+                    <m:ctrlPr>
+                      <w:rPr>
+                        <w:rFonts w:ascii="Cambria Math" w:eastAsia="Cambria Math" w:hAnsi="Cambria Math" w:cs="Cambria Math"/>
+                        <w:i/>
+                        <w:sz w:val="18"/>
+                        <w:szCs w:val="18"/>
+                      </w:rPr>
+                    </m:ctrlPr>
+                  </m:e>
+                  <m:e>
+                    <m:r>
+                      <w:rPr>
+                        <w:rFonts w:ascii="Cambria Math" w:eastAsia="Cambria Math" w:hAnsi="Cambria Math" w:cs="Cambria Math"/>
+                        <w:sz w:val="18"/>
+                        <w:szCs w:val="18"/>
+                      </w:rPr>
+                      <m:t>0.9335904617261223</m:t>
+                    </m:r>
+                    <m:ctrlPr>
+                      <w:rPr>
+                        <w:rFonts w:ascii="Cambria Math" w:eastAsia="Cambria Math" w:hAnsi="Cambria Math" w:cs="Cambria Math"/>
+                        <w:i/>
+                        <w:sz w:val="18"/>
+                        <w:szCs w:val="18"/>
+                      </w:rPr>
+                    </m:ctrlPr>
+                  </m:e>
+                </m:mr>
+                <m:mr>
+                  <m:e>
+                    <m:r>
+                      <w:rPr>
+                        <w:rFonts w:ascii="Cambria Math" w:eastAsia="Cambria Math" w:hAnsi="Cambria Math" w:cs="Cambria Math"/>
+                        <w:sz w:val="18"/>
+                        <w:szCs w:val="18"/>
+                      </w:rPr>
+                      <m:t>0</m:t>
+                    </m:r>
+                  </m:e>
+                  <m:e>
+                    <m:r>
+                      <w:rPr>
+                        <w:rFonts w:ascii="Cambria Math" w:eastAsiaTheme="minorEastAsia" w:hAnsi="Cambria Math"/>
+                        <w:sz w:val="18"/>
+                        <w:szCs w:val="18"/>
+                      </w:rPr>
+                      <m:t>0</m:t>
+                    </m:r>
+                  </m:e>
+                  <m:e>
+                    <m:r>
+                      <w:rPr>
+                        <w:rFonts w:ascii="Cambria Math" w:eastAsiaTheme="minorEastAsia" w:hAnsi="Cambria Math"/>
+                        <w:sz w:val="18"/>
+                        <w:szCs w:val="18"/>
+                      </w:rPr>
+                      <m:t>-0.9592624491277839</m:t>
+                    </m:r>
+                    <m:ctrlPr>
+                      <w:rPr>
+                        <w:rFonts w:ascii="Cambria Math" w:eastAsia="Cambria Math" w:hAnsi="Cambria Math" w:cs="Cambria Math"/>
+                        <w:i/>
+                        <w:sz w:val="18"/>
+                        <w:szCs w:val="18"/>
+                      </w:rPr>
+                    </m:ctrlPr>
+                  </m:e>
+                  <m:e>
+                    <m:r>
+                      <w:rPr>
+                        <w:rFonts w:ascii="Cambria Math" w:eastAsia="Cambria Math" w:hAnsi="Cambria Math" w:cs="Cambria Math"/>
+                        <w:sz w:val="18"/>
+                        <w:szCs w:val="18"/>
+                      </w:rPr>
+                      <m:t>-7.494236825277966</m:t>
+                    </m:r>
+                  </m:e>
+                </m:mr>
+                <m:mr>
+                  <m:e>
+                    <m:r>
+                      <w:rPr>
+                        <w:rFonts w:ascii="Cambria Math" w:eastAsiaTheme="minorEastAsia" w:hAnsi="Cambria Math"/>
+                        <w:sz w:val="18"/>
+                        <w:szCs w:val="18"/>
+                      </w:rPr>
+                      <m:t>0</m:t>
+                    </m:r>
+                  </m:e>
+                  <m:e>
+                    <m:r>
+                      <w:rPr>
+                        <w:rFonts w:ascii="Cambria Math" w:eastAsiaTheme="minorEastAsia" w:hAnsi="Cambria Math"/>
+                        <w:sz w:val="18"/>
+                        <w:szCs w:val="18"/>
+                      </w:rPr>
+                      <m:t>0</m:t>
+                    </m:r>
+                  </m:e>
+                  <m:e>
+                    <m:r>
+                      <w:rPr>
+                        <w:rFonts w:ascii="Cambria Math" w:eastAsiaTheme="minorEastAsia" w:hAnsi="Cambria Math"/>
+                        <w:sz w:val="18"/>
+                        <w:szCs w:val="18"/>
+                      </w:rPr>
+                      <m:t>0</m:t>
+                    </m:r>
+                    <m:ctrlPr>
+                      <w:rPr>
+                        <w:rFonts w:ascii="Cambria Math" w:eastAsia="Cambria Math" w:hAnsi="Cambria Math" w:cs="Cambria Math"/>
+                        <w:i/>
+                        <w:sz w:val="18"/>
+                        <w:szCs w:val="18"/>
+                      </w:rPr>
+                    </m:ctrlPr>
+                  </m:e>
+                  <m:e>
+                    <m:r>
+                      <w:rPr>
+                        <w:rFonts w:ascii="Cambria Math" w:eastAsia="Cambria Math" w:hAnsi="Cambria Math" w:cs="Cambria Math"/>
+                        <w:sz w:val="18"/>
+                        <w:szCs w:val="18"/>
+                      </w:rPr>
+                      <m:t>-3.06112282964024</m:t>
+                    </m:r>
+                  </m:e>
+                </m:mr>
+              </m:m>
+            </m:e>
+          </m:d>
+        </m:oMath>
+      </m:oMathPara>
+    </w:p>
+    <w:p>
+      <w:pPr>
+        <w:spacing w:after="0"/>
         <w:rPr>
           <w:rFonts w:eastAsiaTheme="minorEastAsia"/>
-          <w:noProof/>
-          <w:sz w:val="24"/>
-          <w:szCs w:val="24"/>
-        </w:rPr>
-        <w:drawing>
-          <wp:anchor distT="0" distB="0" distL="114300" distR="114300" simplePos="0" relativeHeight="251675648" behindDoc="1" locked="0" layoutInCell="1" allowOverlap="1" wp14:anchorId="485807E3" wp14:editId="27269A63">
-            <wp:simplePos x="0" y="0"/>
-            <wp:positionH relativeFrom="column">
-              <wp:posOffset>1118870</wp:posOffset>
-            </wp:positionH>
-            <wp:positionV relativeFrom="paragraph">
-              <wp:posOffset>160837</wp:posOffset>
-            </wp:positionV>
-            <wp:extent cx="3807460" cy="468630"/>
-            <wp:effectExtent l="0" t="0" r="2540" b="7620"/>
-            <wp:wrapTight wrapText="bothSides">
-              <wp:wrapPolygon edited="0">
-                <wp:start x="0" y="0"/>
-                <wp:lineTo x="0" y="21073"/>
-                <wp:lineTo x="21506" y="21073"/>
-                <wp:lineTo x="21506" y="0"/>
-                <wp:lineTo x="0" y="0"/>
-              </wp:wrapPolygon>
-            </wp:wrapTight>
-            <wp:docPr id="57175149" name="Picture 1" descr="A number on a white background&#10;&#10;Description automatically generated"/>
-            <wp:cNvGraphicFramePr>
-              <a:graphicFrameLocks xmlns:a="http://schemas.openxmlformats.org/drawingml/2006/main" noChangeAspect="1"/>
-            </wp:cNvGraphicFramePr>
-            <a:graphic xmlns:a="http://schemas.openxmlformats.org/drawingml/2006/main">
-              <a:graphicData uri="http://schemas.openxmlformats.org/drawingml/2006/picture">
-                <pic:pic xmlns:pic="http://schemas.openxmlformats.org/drawingml/2006/picture">
-                  <pic:nvPicPr>
-                    <pic:cNvPr id="57175149" name="Picture 1" descr="A number on a white background&#10;&#10;Description automatically generated"/>
-                    <pic:cNvPicPr/>
-                  </pic:nvPicPr>
-                  <pic:blipFill>
-                    <a:blip r:embed="rId22">
-                      <a:extLst>
-                        <a:ext uri="{28A0092B-C50C-407E-A947-70E740481C1C}">
-                          <a14:useLocalDpi xmlns:a14="http://schemas.microsoft.com/office/drawing/2010/main" val="0"/>
-                        </a:ext>
-                      </a:extLst>
-                    </a:blip>
-                    <a:stretch>
-                      <a:fillRect/>
-                    </a:stretch>
-                  </pic:blipFill>
-                  <pic:spPr>
-                    <a:xfrm>
-                      <a:off x="0" y="0"/>
-                      <a:ext cx="3807460" cy="468630"/>
-                    </a:xfrm>
-                    <a:prstGeom prst="rect">
-                      <a:avLst/>
-                    </a:prstGeom>
-                  </pic:spPr>
-                </pic:pic>
-              </a:graphicData>
-            </a:graphic>
-            <wp14:sizeRelH relativeFrom="margin">
-              <wp14:pctWidth>0</wp14:pctWidth>
-            </wp14:sizeRelH>
-            <wp14:sizeRelV relativeFrom="margin">
-              <wp14:pctHeight>0</wp14:pctHeight>
-            </wp14:sizeRelV>
-          </wp:anchor>
-        </w:drawing>
-      </w:r>
-    </w:p>
-    <w:p>
-      <w:pPr>
-        <w:spacing w:after="0"/>
-        <w:rPr>
-          <w:rFonts w:eastAsiaTheme="minorEastAsia"/>
-          <w:sz w:val="24"/>
-          <w:szCs w:val="24"/>
-        </w:rPr>
-      </w:pPr>
-    </w:p>
-    <w:p>
-      <w:pPr>
-        <w:spacing w:after="0"/>
-        <w:rPr>
-          <w:rFonts w:eastAsiaTheme="minorEastAsia"/>
-          <w:sz w:val="24"/>
-          <w:szCs w:val="24"/>
-        </w:rPr>
-      </w:pPr>
-    </w:p>
-    <w:p>
-      <w:pPr>
-        <w:spacing w:after="0"/>
-        <w:rPr>
-          <w:rFonts w:eastAsiaTheme="minorEastAsia"/>
-          <w:sz w:val="24"/>
-          <w:szCs w:val="24"/>
-        </w:rPr>
-      </w:pPr>
-      <w:r>
-        <w:rPr>
-          <w:rFonts w:eastAsiaTheme="minorEastAsia"/>
-          <w:noProof/>
-          <w:sz w:val="24"/>
-          <w:szCs w:val="24"/>
-        </w:rPr>
-        <w:drawing>
-          <wp:anchor distT="0" distB="0" distL="114300" distR="114300" simplePos="0" relativeHeight="251677696" behindDoc="0" locked="0" layoutInCell="1" allowOverlap="1" wp14:anchorId="493A08D2" wp14:editId="179DFCFA">
-            <wp:simplePos x="0" y="0"/>
-            <wp:positionH relativeFrom="column">
-              <wp:posOffset>1344295</wp:posOffset>
-            </wp:positionH>
-            <wp:positionV relativeFrom="paragraph">
-              <wp:posOffset>104775</wp:posOffset>
-            </wp:positionV>
-            <wp:extent cx="3762375" cy="521970"/>
-            <wp:effectExtent l="0" t="0" r="9525" b="0"/>
-            <wp:wrapSquare wrapText="bothSides"/>
-            <wp:docPr id="1874012211" name="Picture 1" descr="A number and numbers on a white background&#10;&#10;Description automatically generated"/>
-            <wp:cNvGraphicFramePr>
-              <a:graphicFrameLocks xmlns:a="http://schemas.openxmlformats.org/drawingml/2006/main" noChangeAspect="1"/>
-            </wp:cNvGraphicFramePr>
-            <a:graphic xmlns:a="http://schemas.openxmlformats.org/drawingml/2006/main">
-              <a:graphicData uri="http://schemas.openxmlformats.org/drawingml/2006/picture">
-                <pic:pic xmlns:pic="http://schemas.openxmlformats.org/drawingml/2006/picture">
-                  <pic:nvPicPr>
-                    <pic:cNvPr id="1874012211" name="Picture 1" descr="A number and numbers on a white background&#10;&#10;Description automatically generated"/>
-                    <pic:cNvPicPr/>
-                  </pic:nvPicPr>
-                  <pic:blipFill>
-                    <a:blip r:embed="rId23">
-                      <a:extLst>
-                        <a:ext uri="{28A0092B-C50C-407E-A947-70E740481C1C}">
-                          <a14:useLocalDpi xmlns:a14="http://schemas.microsoft.com/office/drawing/2010/main" val="0"/>
-                        </a:ext>
-                      </a:extLst>
-                    </a:blip>
-                    <a:stretch>
-                      <a:fillRect/>
-                    </a:stretch>
-                  </pic:blipFill>
-                  <pic:spPr>
-                    <a:xfrm>
-                      <a:off x="0" y="0"/>
-                      <a:ext cx="3762375" cy="521970"/>
-                    </a:xfrm>
-                    <a:prstGeom prst="rect">
-                      <a:avLst/>
-                    </a:prstGeom>
-                  </pic:spPr>
-                </pic:pic>
-              </a:graphicData>
-            </a:graphic>
-            <wp14:sizeRelH relativeFrom="margin">
-              <wp14:pctWidth>0</wp14:pctWidth>
-            </wp14:sizeRelH>
-            <wp14:sizeRelV relativeFrom="margin">
-              <wp14:pctHeight>0</wp14:pctHeight>
-            </wp14:sizeRelV>
-          </wp:anchor>
-        </w:drawing>
-      </w:r>
+          <w:sz w:val="24"/>
+          <w:szCs w:val="24"/>
+        </w:rPr>
+      </w:pPr>
     </w:p>
     <w:p>
       <w:pPr>
@@ -7526,8 +8831,8 @@
                 <w:rPr>
                   <w:rFonts w:ascii="Cambria Math" w:eastAsiaTheme="minorEastAsia" w:hAnsi="Cambria Math"/>
                   <w:i/>
-                  <w:sz w:val="24"/>
-                  <w:szCs w:val="24"/>
+                  <w:sz w:val="18"/>
+                  <w:szCs w:val="18"/>
                 </w:rPr>
               </m:ctrlPr>
             </m:sSubPr>
@@ -7535,18 +8840,18 @@
               <m:r>
                 <w:rPr>
                   <w:rFonts w:ascii="Cambria Math" w:eastAsiaTheme="minorEastAsia" w:hAnsi="Cambria Math"/>
-                  <w:sz w:val="24"/>
-                  <w:szCs w:val="24"/>
+                  <w:sz w:val="18"/>
+                  <w:szCs w:val="18"/>
                 </w:rPr>
-                <m:t>[L|U]</m:t>
+                <m:t>L</m:t>
               </m:r>
             </m:e>
             <m:sub>
               <m:r>
                 <w:rPr>
                   <w:rFonts w:ascii="Cambria Math" w:eastAsiaTheme="minorEastAsia" w:hAnsi="Cambria Math"/>
-                  <w:sz w:val="24"/>
-                  <w:szCs w:val="24"/>
+                  <w:sz w:val="18"/>
+                  <w:szCs w:val="18"/>
                 </w:rPr>
                 <m:t>MATLAB</m:t>
               </m:r>
@@ -7555,11 +8860,311 @@
           <m:r>
             <w:rPr>
               <w:rFonts w:ascii="Cambria Math" w:eastAsiaTheme="minorEastAsia" w:hAnsi="Cambria Math"/>
-              <w:sz w:val="24"/>
-              <w:szCs w:val="24"/>
+              <w:sz w:val="18"/>
+              <w:szCs w:val="18"/>
             </w:rPr>
             <m:t xml:space="preserve">= </m:t>
           </m:r>
+          <m:d>
+            <m:dPr>
+              <m:begChr m:val="["/>
+              <m:endChr m:val="]"/>
+              <m:ctrlPr>
+                <w:rPr>
+                  <w:rFonts w:ascii="Cambria Math" w:eastAsiaTheme="minorEastAsia" w:hAnsi="Cambria Math"/>
+                  <w:i/>
+                  <w:sz w:val="18"/>
+                  <w:szCs w:val="18"/>
+                </w:rPr>
+              </m:ctrlPr>
+            </m:dPr>
+            <m:e>
+              <m:m>
+                <m:mPr>
+                  <m:mcs>
+                    <m:mc>
+                      <m:mcPr>
+                        <m:count m:val="4"/>
+                        <m:mcJc m:val="center"/>
+                      </m:mcPr>
+                    </m:mc>
+                  </m:mcs>
+                  <m:ctrlPr>
+                    <w:rPr>
+                      <w:rFonts w:ascii="Cambria Math" w:eastAsiaTheme="minorEastAsia" w:hAnsi="Cambria Math"/>
+                      <w:i/>
+                      <w:sz w:val="18"/>
+                      <w:szCs w:val="18"/>
+                    </w:rPr>
+                  </m:ctrlPr>
+                </m:mPr>
+                <m:mr>
+                  <m:e>
+                    <m:r>
+                      <w:rPr>
+                        <w:rFonts w:ascii="Cambria Math" w:eastAsiaTheme="minorEastAsia" w:hAnsi="Cambria Math"/>
+                        <w:sz w:val="18"/>
+                        <w:szCs w:val="18"/>
+                      </w:rPr>
+                      <m:t>1</m:t>
+                    </m:r>
+                    <m:ctrlPr>
+                      <w:rPr>
+                        <w:rFonts w:ascii="Cambria Math" w:eastAsia="Cambria Math" w:hAnsi="Cambria Math" w:cs="Cambria Math"/>
+                        <w:i/>
+                        <w:sz w:val="18"/>
+                        <w:szCs w:val="18"/>
+                      </w:rPr>
+                    </m:ctrlPr>
+                  </m:e>
+                  <m:e>
+                    <m:r>
+                      <w:rPr>
+                        <w:rFonts w:ascii="Cambria Math" w:eastAsia="Cambria Math" w:hAnsi="Cambria Math" w:cs="Cambria Math"/>
+                        <w:sz w:val="18"/>
+                        <w:szCs w:val="18"/>
+                      </w:rPr>
+                      <m:t>0</m:t>
+                    </m:r>
+                    <m:ctrlPr>
+                      <w:rPr>
+                        <w:rFonts w:ascii="Cambria Math" w:eastAsia="Cambria Math" w:hAnsi="Cambria Math" w:cs="Cambria Math"/>
+                        <w:i/>
+                        <w:sz w:val="18"/>
+                        <w:szCs w:val="18"/>
+                      </w:rPr>
+                    </m:ctrlPr>
+                  </m:e>
+                  <m:e>
+                    <m:r>
+                      <w:rPr>
+                        <w:rFonts w:ascii="Cambria Math" w:eastAsia="Cambria Math" w:hAnsi="Cambria Math" w:cs="Cambria Math"/>
+                        <w:sz w:val="18"/>
+                        <w:szCs w:val="18"/>
+                      </w:rPr>
+                      <m:t>0</m:t>
+                    </m:r>
+                    <m:ctrlPr>
+                      <w:rPr>
+                        <w:rFonts w:ascii="Cambria Math" w:eastAsia="Cambria Math" w:hAnsi="Cambria Math" w:cs="Cambria Math"/>
+                        <w:i/>
+                        <w:sz w:val="18"/>
+                        <w:szCs w:val="18"/>
+                      </w:rPr>
+                    </m:ctrlPr>
+                  </m:e>
+                  <m:e>
+                    <m:r>
+                      <w:rPr>
+                        <w:rFonts w:ascii="Cambria Math" w:eastAsia="Cambria Math" w:hAnsi="Cambria Math" w:cs="Cambria Math"/>
+                        <w:sz w:val="18"/>
+                        <w:szCs w:val="18"/>
+                      </w:rPr>
+                      <m:t>0</m:t>
+                    </m:r>
+                    <m:ctrlPr>
+                      <w:rPr>
+                        <w:rFonts w:ascii="Cambria Math" w:eastAsia="Cambria Math" w:hAnsi="Cambria Math" w:cs="Cambria Math"/>
+                        <w:i/>
+                        <w:sz w:val="18"/>
+                        <w:szCs w:val="18"/>
+                      </w:rPr>
+                    </m:ctrlPr>
+                  </m:e>
+                </m:mr>
+                <m:mr>
+                  <m:e>
+                    <m:r>
+                      <w:rPr>
+                        <w:rFonts w:ascii="Cambria Math" w:eastAsia="Cambria Math" w:hAnsi="Cambria Math" w:cs="Cambria Math"/>
+                        <w:sz w:val="18"/>
+                        <w:szCs w:val="18"/>
+                      </w:rPr>
+                      <m:t>0.031470573322662</m:t>
+                    </m:r>
+                  </m:e>
+                  <m:e>
+                    <m:r>
+                      <w:rPr>
+                        <w:rFonts w:ascii="Cambria Math" w:eastAsiaTheme="minorEastAsia" w:hAnsi="Cambria Math"/>
+                        <w:sz w:val="18"/>
+                        <w:szCs w:val="18"/>
+                      </w:rPr>
+                      <m:t>1</m:t>
+                    </m:r>
+                    <m:ctrlPr>
+                      <w:rPr>
+                        <w:rFonts w:ascii="Cambria Math" w:eastAsia="Cambria Math" w:hAnsi="Cambria Math" w:cs="Cambria Math"/>
+                        <w:i/>
+                        <w:sz w:val="18"/>
+                        <w:szCs w:val="18"/>
+                      </w:rPr>
+                    </m:ctrlPr>
+                  </m:e>
+                  <m:e>
+                    <m:r>
+                      <w:rPr>
+                        <w:rFonts w:ascii="Cambria Math" w:eastAsia="Cambria Math" w:hAnsi="Cambria Math" w:cs="Cambria Math"/>
+                        <w:sz w:val="18"/>
+                        <w:szCs w:val="18"/>
+                      </w:rPr>
+                      <m:t>0</m:t>
+                    </m:r>
+                  </m:e>
+                  <m:e>
+                    <m:r>
+                      <w:rPr>
+                        <w:rFonts w:ascii="Cambria Math" w:eastAsiaTheme="minorEastAsia" w:hAnsi="Cambria Math"/>
+                        <w:sz w:val="18"/>
+                        <w:szCs w:val="18"/>
+                      </w:rPr>
+                      <m:t>0</m:t>
+                    </m:r>
+                    <m:ctrlPr>
+                      <w:rPr>
+                        <w:rFonts w:ascii="Cambria Math" w:eastAsia="Cambria Math" w:hAnsi="Cambria Math" w:cs="Cambria Math"/>
+                        <w:i/>
+                        <w:sz w:val="18"/>
+                        <w:szCs w:val="18"/>
+                      </w:rPr>
+                    </m:ctrlPr>
+                  </m:e>
+                </m:mr>
+                <m:mr>
+                  <m:e>
+                    <m:r>
+                      <w:rPr>
+                        <w:rFonts w:ascii="Cambria Math" w:eastAsia="Cambria Math" w:hAnsi="Cambria Math" w:cs="Cambria Math"/>
+                        <w:sz w:val="18"/>
+                        <w:szCs w:val="18"/>
+                      </w:rPr>
+                      <m:t>0.624206162547884</m:t>
+                    </m:r>
+                    <m:ctrlPr>
+                      <w:rPr>
+                        <w:rFonts w:ascii="Cambria Math" w:eastAsia="Cambria Math" w:hAnsi="Cambria Math" w:cs="Cambria Math"/>
+                        <w:i/>
+                        <w:sz w:val="18"/>
+                        <w:szCs w:val="18"/>
+                      </w:rPr>
+                    </m:ctrlPr>
+                  </m:e>
+                  <m:e>
+                    <m:r>
+                      <w:rPr>
+                        <w:rFonts w:ascii="Cambria Math" w:eastAsia="Cambria Math" w:hAnsi="Cambria Math" w:cs="Cambria Math"/>
+                        <w:sz w:val="18"/>
+                        <w:szCs w:val="18"/>
+                      </w:rPr>
+                      <m:t>0.656207556469453</m:t>
+                    </m:r>
+                    <m:ctrlPr>
+                      <w:rPr>
+                        <w:rFonts w:ascii="Cambria Math" w:eastAsia="Cambria Math" w:hAnsi="Cambria Math" w:cs="Cambria Math"/>
+                        <w:i/>
+                        <w:sz w:val="18"/>
+                        <w:szCs w:val="18"/>
+                      </w:rPr>
+                    </m:ctrlPr>
+                  </m:e>
+                  <m:e>
+                    <m:r>
+                      <w:rPr>
+                        <w:rFonts w:ascii="Cambria Math" w:eastAsia="Cambria Math" w:hAnsi="Cambria Math" w:cs="Cambria Math"/>
+                        <w:sz w:val="18"/>
+                        <w:szCs w:val="18"/>
+                      </w:rPr>
+                      <m:t>1</m:t>
+                    </m:r>
+                    <m:ctrlPr>
+                      <w:rPr>
+                        <w:rFonts w:ascii="Cambria Math" w:eastAsia="Cambria Math" w:hAnsi="Cambria Math" w:cs="Cambria Math"/>
+                        <w:i/>
+                        <w:sz w:val="18"/>
+                        <w:szCs w:val="18"/>
+                      </w:rPr>
+                    </m:ctrlPr>
+                  </m:e>
+                  <m:e>
+                    <m:r>
+                      <w:rPr>
+                        <w:rFonts w:ascii="Cambria Math" w:eastAsia="Cambria Math" w:hAnsi="Cambria Math" w:cs="Cambria Math"/>
+                        <w:sz w:val="18"/>
+                        <w:szCs w:val="18"/>
+                      </w:rPr>
+                      <m:t>0</m:t>
+                    </m:r>
+                    <m:ctrlPr>
+                      <w:rPr>
+                        <w:rFonts w:ascii="Cambria Math" w:eastAsia="Cambria Math" w:hAnsi="Cambria Math" w:cs="Cambria Math"/>
+                        <w:i/>
+                        <w:sz w:val="18"/>
+                        <w:szCs w:val="18"/>
+                      </w:rPr>
+                    </m:ctrlPr>
+                  </m:e>
+                </m:mr>
+                <m:mr>
+                  <m:e>
+                    <m:r>
+                      <w:rPr>
+                        <w:rFonts w:ascii="Cambria Math" w:eastAsia="Cambria Math" w:hAnsi="Cambria Math" w:cs="Cambria Math"/>
+                        <w:sz w:val="18"/>
+                        <w:szCs w:val="18"/>
+                      </w:rPr>
+                      <m:t>0.473369642757176</m:t>
+                    </m:r>
+                  </m:e>
+                  <m:e>
+                    <m:r>
+                      <w:rPr>
+                        <w:rFonts w:ascii="Cambria Math" w:eastAsiaTheme="minorEastAsia" w:hAnsi="Cambria Math"/>
+                        <w:sz w:val="18"/>
+                        <w:szCs w:val="18"/>
+                      </w:rPr>
+                      <m:t>0.091281780169313</m:t>
+                    </m:r>
+                    <m:ctrlPr>
+                      <w:rPr>
+                        <w:rFonts w:ascii="Cambria Math" w:eastAsia="Cambria Math" w:hAnsi="Cambria Math" w:cs="Cambria Math"/>
+                        <w:i/>
+                        <w:sz w:val="18"/>
+                        <w:szCs w:val="18"/>
+                      </w:rPr>
+                    </m:ctrlPr>
+                  </m:e>
+                  <m:e>
+                    <m:r>
+                      <w:rPr>
+                        <w:rFonts w:ascii="Cambria Math" w:eastAsia="Cambria Math" w:hAnsi="Cambria Math" w:cs="Cambria Math"/>
+                        <w:sz w:val="18"/>
+                        <w:szCs w:val="18"/>
+                      </w:rPr>
+                      <m:t>0.267373392633044</m:t>
+                    </m:r>
+                    <m:ctrlPr>
+                      <w:rPr>
+                        <w:rFonts w:ascii="Cambria Math" w:eastAsia="Cambria Math" w:hAnsi="Cambria Math" w:cs="Cambria Math"/>
+                        <w:i/>
+                        <w:sz w:val="18"/>
+                        <w:szCs w:val="18"/>
+                      </w:rPr>
+                    </m:ctrlPr>
+                  </m:e>
+                  <m:e>
+                    <m:r>
+                      <w:rPr>
+                        <w:rFonts w:ascii="Cambria Math" w:eastAsia="Cambria Math" w:hAnsi="Cambria Math" w:cs="Cambria Math"/>
+                        <w:sz w:val="18"/>
+                        <w:szCs w:val="18"/>
+                      </w:rPr>
+                      <m:t>1</m:t>
+                    </m:r>
+                  </m:e>
+                </m:mr>
+              </m:m>
+            </m:e>
+          </m:d>
         </m:oMath>
       </m:oMathPara>
     </w:p>
@@ -7567,7 +9172,7 @@
       <w:pPr>
         <w:pStyle w:val="Akapitzlist"/>
         <w:spacing w:after="0"/>
-        <w:ind w:left="1080"/>
+        <w:ind w:left="360"/>
         <w:rPr>
           <w:rFonts w:eastAsiaTheme="minorEastAsia"/>
           <w:sz w:val="24"/>
@@ -7579,88 +9184,357 @@
       <w:pPr>
         <w:pStyle w:val="Akapitzlist"/>
         <w:spacing w:after="0"/>
-        <w:ind w:left="1080"/>
+        <w:ind w:left="360"/>
         <w:rPr>
           <w:rFonts w:eastAsiaTheme="minorEastAsia"/>
           <w:sz w:val="24"/>
           <w:szCs w:val="24"/>
         </w:rPr>
       </w:pPr>
-      <w:r>
-        <w:rPr>
-          <w:rFonts w:eastAsiaTheme="minorEastAsia"/>
-          <w:noProof/>
-          <w:sz w:val="24"/>
-          <w:szCs w:val="24"/>
-        </w:rPr>
-        <w:drawing>
-          <wp:anchor distT="0" distB="0" distL="114300" distR="114300" simplePos="0" relativeHeight="251678720" behindDoc="0" locked="0" layoutInCell="1" allowOverlap="1" wp14:anchorId="755416EC" wp14:editId="1AEA096D">
-            <wp:simplePos x="0" y="0"/>
-            <wp:positionH relativeFrom="column">
-              <wp:posOffset>1428750</wp:posOffset>
-            </wp:positionH>
-            <wp:positionV relativeFrom="paragraph">
-              <wp:posOffset>121920</wp:posOffset>
-            </wp:positionV>
-            <wp:extent cx="3677285" cy="474980"/>
-            <wp:effectExtent l="0" t="0" r="0" b="1270"/>
-            <wp:wrapSquare wrapText="bothSides"/>
-            <wp:docPr id="2096469017" name="Picture 1" descr="A number with numbers on it&#10;&#10;Description automatically generated with medium confidence"/>
-            <wp:cNvGraphicFramePr>
-              <a:graphicFrameLocks xmlns:a="http://schemas.openxmlformats.org/drawingml/2006/main" noChangeAspect="1"/>
-            </wp:cNvGraphicFramePr>
-            <a:graphic xmlns:a="http://schemas.openxmlformats.org/drawingml/2006/main">
-              <a:graphicData uri="http://schemas.openxmlformats.org/drawingml/2006/picture">
-                <pic:pic xmlns:pic="http://schemas.openxmlformats.org/drawingml/2006/picture">
-                  <pic:nvPicPr>
-                    <pic:cNvPr id="2096469017" name="Picture 1" descr="A number with numbers on it&#10;&#10;Description automatically generated with medium confidence"/>
-                    <pic:cNvPicPr/>
-                  </pic:nvPicPr>
-                  <pic:blipFill>
-                    <a:blip r:embed="rId24">
-                      <a:extLst>
-                        <a:ext uri="{28A0092B-C50C-407E-A947-70E740481C1C}">
-                          <a14:useLocalDpi xmlns:a14="http://schemas.microsoft.com/office/drawing/2010/main" val="0"/>
-                        </a:ext>
-                      </a:extLst>
-                    </a:blip>
-                    <a:stretch>
-                      <a:fillRect/>
-                    </a:stretch>
-                  </pic:blipFill>
-                  <pic:spPr>
-                    <a:xfrm>
-                      <a:off x="0" y="0"/>
-                      <a:ext cx="3677285" cy="474980"/>
-                    </a:xfrm>
-                    <a:prstGeom prst="rect">
-                      <a:avLst/>
-                    </a:prstGeom>
-                  </pic:spPr>
-                </pic:pic>
-              </a:graphicData>
-            </a:graphic>
-            <wp14:sizeRelH relativeFrom="margin">
-              <wp14:pctWidth>0</wp14:pctWidth>
-            </wp14:sizeRelH>
-            <wp14:sizeRelV relativeFrom="margin">
-              <wp14:pctHeight>0</wp14:pctHeight>
-            </wp14:sizeRelV>
-          </wp:anchor>
-        </w:drawing>
-      </w:r>
-    </w:p>
-    <w:p>
-      <w:pPr>
-        <w:pStyle w:val="Akapitzlist"/>
-        <w:spacing w:after="0"/>
-        <w:ind w:left="1080"/>
-        <w:rPr>
-          <w:rFonts w:eastAsiaTheme="minorEastAsia"/>
-          <w:sz w:val="24"/>
-          <w:szCs w:val="24"/>
-        </w:rPr>
-      </w:pPr>
+      <m:oMathPara>
+        <m:oMath>
+          <m:sSub>
+            <m:sSubPr>
+              <m:ctrlPr>
+                <w:rPr>
+                  <w:rFonts w:ascii="Cambria Math" w:eastAsiaTheme="minorEastAsia" w:hAnsi="Cambria Math"/>
+                  <w:i/>
+                  <w:sz w:val="18"/>
+                  <w:szCs w:val="18"/>
+                </w:rPr>
+              </m:ctrlPr>
+            </m:sSubPr>
+            <m:e>
+              <m:r>
+                <w:rPr>
+                  <w:rFonts w:ascii="Cambria Math" w:eastAsiaTheme="minorEastAsia" w:hAnsi="Cambria Math"/>
+                  <w:sz w:val="18"/>
+                  <w:szCs w:val="18"/>
+                </w:rPr>
+                <m:t>U</m:t>
+              </m:r>
+            </m:e>
+            <m:sub>
+              <m:r>
+                <w:rPr>
+                  <w:rFonts w:ascii="Cambria Math" w:eastAsiaTheme="minorEastAsia" w:hAnsi="Cambria Math"/>
+                  <w:sz w:val="18"/>
+                  <w:szCs w:val="18"/>
+                </w:rPr>
+                <m:t>MATLAB</m:t>
+              </m:r>
+            </m:sub>
+          </m:sSub>
+          <m:r>
+            <w:rPr>
+              <w:rFonts w:ascii="Cambria Math" w:eastAsiaTheme="minorEastAsia" w:hAnsi="Cambria Math"/>
+              <w:sz w:val="18"/>
+              <w:szCs w:val="18"/>
+            </w:rPr>
+            <m:t xml:space="preserve">= </m:t>
+          </m:r>
+          <m:d>
+            <m:dPr>
+              <m:begChr m:val="["/>
+              <m:endChr m:val="]"/>
+              <m:ctrlPr>
+                <w:rPr>
+                  <w:rFonts w:ascii="Cambria Math" w:eastAsiaTheme="minorEastAsia" w:hAnsi="Cambria Math"/>
+                  <w:i/>
+                  <w:sz w:val="18"/>
+                  <w:szCs w:val="18"/>
+                </w:rPr>
+              </m:ctrlPr>
+            </m:dPr>
+            <m:e>
+              <m:m>
+                <m:mPr>
+                  <m:mcs>
+                    <m:mc>
+                      <m:mcPr>
+                        <m:count m:val="4"/>
+                        <m:mcJc m:val="center"/>
+                      </m:mcPr>
+                    </m:mc>
+                  </m:mcs>
+                  <m:ctrlPr>
+                    <w:rPr>
+                      <w:rFonts w:ascii="Cambria Math" w:eastAsiaTheme="minorEastAsia" w:hAnsi="Cambria Math"/>
+                      <w:i/>
+                      <w:sz w:val="18"/>
+                      <w:szCs w:val="18"/>
+                    </w:rPr>
+                  </m:ctrlPr>
+                </m:mPr>
+                <m:mr>
+                  <m:e>
+                    <m:r>
+                      <w:rPr>
+                        <w:rFonts w:ascii="Cambria Math" w:eastAsiaTheme="minorEastAsia" w:hAnsi="Cambria Math"/>
+                        <w:sz w:val="18"/>
+                        <w:szCs w:val="18"/>
+                      </w:rPr>
+                      <m:t>0.844237213594767</m:t>
+                    </m:r>
+                    <m:ctrlPr>
+                      <w:rPr>
+                        <w:rFonts w:ascii="Cambria Math" w:eastAsia="Cambria Math" w:hAnsi="Cambria Math" w:cs="Cambria Math"/>
+                        <w:i/>
+                        <w:sz w:val="18"/>
+                        <w:szCs w:val="18"/>
+                      </w:rPr>
+                    </m:ctrlPr>
+                  </m:e>
+                  <m:e>
+                    <m:r>
+                      <w:rPr>
+                        <w:rFonts w:ascii="Cambria Math" w:eastAsia="Cambria Math" w:hAnsi="Cambria Math" w:cs="Cambria Math"/>
+                        <w:sz w:val="18"/>
+                        <w:szCs w:val="18"/>
+                      </w:rPr>
+                      <m:t>0.669549802369869</m:t>
+                    </m:r>
+                    <m:ctrlPr>
+                      <w:rPr>
+                        <w:rFonts w:ascii="Cambria Math" w:eastAsia="Cambria Math" w:hAnsi="Cambria Math" w:cs="Cambria Math"/>
+                        <w:i/>
+                        <w:sz w:val="18"/>
+                        <w:szCs w:val="18"/>
+                      </w:rPr>
+                    </m:ctrlPr>
+                  </m:e>
+                  <m:e>
+                    <m:r>
+                      <w:rPr>
+                        <w:rFonts w:ascii="Cambria Math" w:eastAsia="Cambria Math" w:hAnsi="Cambria Math" w:cs="Cambria Math"/>
+                        <w:sz w:val="18"/>
+                        <w:szCs w:val="18"/>
+                      </w:rPr>
+                      <m:t>0.421984232558510</m:t>
+                    </m:r>
+                    <m:ctrlPr>
+                      <w:rPr>
+                        <w:rFonts w:ascii="Cambria Math" w:eastAsia="Cambria Math" w:hAnsi="Cambria Math" w:cs="Cambria Math"/>
+                        <w:i/>
+                        <w:sz w:val="18"/>
+                        <w:szCs w:val="18"/>
+                      </w:rPr>
+                    </m:ctrlPr>
+                  </m:e>
+                  <m:e>
+                    <m:r>
+                      <w:rPr>
+                        <w:rFonts w:ascii="Cambria Math" w:eastAsia="Cambria Math" w:hAnsi="Cambria Math" w:cs="Cambria Math"/>
+                        <w:sz w:val="18"/>
+                        <w:szCs w:val="18"/>
+                      </w:rPr>
+                      <m:t>0.434179731863959</m:t>
+                    </m:r>
+                    <m:ctrlPr>
+                      <w:rPr>
+                        <w:rFonts w:ascii="Cambria Math" w:eastAsia="Cambria Math" w:hAnsi="Cambria Math" w:cs="Cambria Math"/>
+                        <w:i/>
+                        <w:sz w:val="18"/>
+                        <w:szCs w:val="18"/>
+                      </w:rPr>
+                    </m:ctrlPr>
+                  </m:e>
+                </m:mr>
+                <m:mr>
+                  <m:e>
+                    <m:r>
+                      <w:rPr>
+                        <w:rFonts w:ascii="Cambria Math" w:eastAsia="Cambria Math" w:hAnsi="Cambria Math" w:cs="Cambria Math"/>
+                        <w:sz w:val="18"/>
+                        <w:szCs w:val="18"/>
+                      </w:rPr>
+                      <m:t>0</m:t>
+                    </m:r>
+                  </m:e>
+                  <m:e>
+                    <m:r>
+                      <w:rPr>
+                        <w:rFonts w:ascii="Cambria Math" w:eastAsiaTheme="minorEastAsia" w:hAnsi="Cambria Math"/>
+                        <w:sz w:val="18"/>
+                        <w:szCs w:val="18"/>
+                      </w:rPr>
+                      <m:t>0.663745370386842</m:t>
+                    </m:r>
+                    <m:ctrlPr>
+                      <w:rPr>
+                        <w:rFonts w:ascii="Cambria Math" w:eastAsia="Cambria Math" w:hAnsi="Cambria Math" w:cs="Cambria Math"/>
+                        <w:i/>
+                        <w:sz w:val="18"/>
+                        <w:szCs w:val="18"/>
+                      </w:rPr>
+                    </m:ctrlPr>
+                  </m:e>
+                  <m:e>
+                    <m:r>
+                      <w:rPr>
+                        <w:rFonts w:ascii="Cambria Math" w:eastAsia="Cambria Math" w:hAnsi="Cambria Math" w:cs="Cambria Math"/>
+                        <w:sz w:val="18"/>
+                        <w:szCs w:val="18"/>
+                      </w:rPr>
+                      <m:t>-0.006377839645509</m:t>
+                    </m:r>
+                  </m:e>
+                  <m:e>
+                    <m:r>
+                      <w:rPr>
+                        <w:rFonts w:ascii="Cambria Math" w:eastAsiaTheme="minorEastAsia" w:hAnsi="Cambria Math"/>
+                        <w:sz w:val="18"/>
+                        <w:szCs w:val="18"/>
+                      </w:rPr>
+                      <m:t>0.481757461981024</m:t>
+                    </m:r>
+                    <m:ctrlPr>
+                      <w:rPr>
+                        <w:rFonts w:ascii="Cambria Math" w:eastAsia="Cambria Math" w:hAnsi="Cambria Math" w:cs="Cambria Math"/>
+                        <w:i/>
+                        <w:sz w:val="18"/>
+                        <w:szCs w:val="18"/>
+                      </w:rPr>
+                    </m:ctrlPr>
+                  </m:e>
+                </m:mr>
+                <m:mr>
+                  <m:e>
+                    <m:r>
+                      <w:rPr>
+                        <w:rFonts w:ascii="Cambria Math" w:eastAsia="Cambria Math" w:hAnsi="Cambria Math" w:cs="Cambria Math"/>
+                        <w:sz w:val="18"/>
+                        <w:szCs w:val="18"/>
+                      </w:rPr>
+                      <m:t>0</m:t>
+                    </m:r>
+                    <m:ctrlPr>
+                      <w:rPr>
+                        <w:rFonts w:ascii="Cambria Math" w:eastAsia="Cambria Math" w:hAnsi="Cambria Math" w:cs="Cambria Math"/>
+                        <w:i/>
+                        <w:sz w:val="18"/>
+                        <w:szCs w:val="18"/>
+                      </w:rPr>
+                    </m:ctrlPr>
+                  </m:e>
+                  <m:e>
+                    <m:r>
+                      <w:rPr>
+                        <w:rFonts w:ascii="Cambria Math" w:eastAsia="Cambria Math" w:hAnsi="Cambria Math" w:cs="Cambria Math"/>
+                        <w:sz w:val="18"/>
+                        <w:szCs w:val="18"/>
+                      </w:rPr>
+                      <m:t>0</m:t>
+                    </m:r>
+                    <m:ctrlPr>
+                      <w:rPr>
+                        <w:rFonts w:ascii="Cambria Math" w:eastAsia="Cambria Math" w:hAnsi="Cambria Math" w:cs="Cambria Math"/>
+                        <w:i/>
+                        <w:sz w:val="18"/>
+                        <w:szCs w:val="18"/>
+                      </w:rPr>
+                    </m:ctrlPr>
+                  </m:e>
+                  <m:e>
+                    <m:r>
+                      <w:rPr>
+                        <w:rFonts w:ascii="Cambria Math" w:eastAsia="Cambria Math" w:hAnsi="Cambria Math" w:cs="Cambria Math"/>
+                        <w:sz w:val="18"/>
+                        <w:szCs w:val="18"/>
+                      </w:rPr>
+                      <m:t>0.327494008074824</m:t>
+                    </m:r>
+                    <m:ctrlPr>
+                      <w:rPr>
+                        <w:rFonts w:ascii="Cambria Math" w:eastAsia="Cambria Math" w:hAnsi="Cambria Math" w:cs="Cambria Math"/>
+                        <w:i/>
+                        <w:sz w:val="18"/>
+                        <w:szCs w:val="18"/>
+                      </w:rPr>
+                    </m:ctrlPr>
+                  </m:e>
+                  <m:e>
+                    <m:r>
+                      <w:rPr>
+                        <w:rFonts w:ascii="Cambria Math" w:eastAsia="Cambria Math" w:hAnsi="Cambria Math" w:cs="Cambria Math"/>
+                        <w:sz w:val="18"/>
+                        <w:szCs w:val="18"/>
+                      </w:rPr>
+                      <m:t>-0.502576252940785</m:t>
+                    </m:r>
+                    <m:ctrlPr>
+                      <w:rPr>
+                        <w:rFonts w:ascii="Cambria Math" w:eastAsia="Cambria Math" w:hAnsi="Cambria Math" w:cs="Cambria Math"/>
+                        <w:i/>
+                        <w:sz w:val="18"/>
+                        <w:szCs w:val="18"/>
+                      </w:rPr>
+                    </m:ctrlPr>
+                  </m:e>
+                </m:mr>
+                <m:mr>
+                  <m:e>
+                    <m:r>
+                      <w:rPr>
+                        <w:rFonts w:ascii="Cambria Math" w:eastAsia="Cambria Math" w:hAnsi="Cambria Math" w:cs="Cambria Math"/>
+                        <w:sz w:val="18"/>
+                        <w:szCs w:val="18"/>
+                      </w:rPr>
+                      <m:t>0</m:t>
+                    </m:r>
+                  </m:e>
+                  <m:e>
+                    <m:r>
+                      <w:rPr>
+                        <w:rFonts w:ascii="Cambria Math" w:eastAsiaTheme="minorEastAsia" w:hAnsi="Cambria Math"/>
+                        <w:sz w:val="18"/>
+                        <w:szCs w:val="18"/>
+                      </w:rPr>
+                      <m:t>0</m:t>
+                    </m:r>
+                    <m:ctrlPr>
+                      <w:rPr>
+                        <w:rFonts w:ascii="Cambria Math" w:eastAsia="Cambria Math" w:hAnsi="Cambria Math" w:cs="Cambria Math"/>
+                        <w:i/>
+                        <w:sz w:val="18"/>
+                        <w:szCs w:val="18"/>
+                      </w:rPr>
+                    </m:ctrlPr>
+                  </m:e>
+                  <m:e>
+                    <m:r>
+                      <w:rPr>
+                        <w:rFonts w:ascii="Cambria Math" w:eastAsia="Cambria Math" w:hAnsi="Cambria Math" w:cs="Cambria Math"/>
+                        <w:sz w:val="18"/>
+                        <w:szCs w:val="18"/>
+                      </w:rPr>
+                      <m:t>0</m:t>
+                    </m:r>
+                    <m:ctrlPr>
+                      <w:rPr>
+                        <w:rFonts w:ascii="Cambria Math" w:eastAsia="Cambria Math" w:hAnsi="Cambria Math" w:cs="Cambria Math"/>
+                        <w:i/>
+                        <w:sz w:val="18"/>
+                        <w:szCs w:val="18"/>
+                      </w:rPr>
+                    </m:ctrlPr>
+                  </m:e>
+                  <m:e>
+                    <m:r>
+                      <w:rPr>
+                        <w:rFonts w:ascii="Cambria Math" w:eastAsia="Cambria Math" w:hAnsi="Cambria Math" w:cs="Cambria Math"/>
+                        <w:sz w:val="18"/>
+                        <w:szCs w:val="18"/>
+                      </w:rPr>
+                      <m:t>0.818462796227376</m:t>
+                    </m:r>
+                  </m:e>
+                </m:mr>
+              </m:m>
+            </m:e>
+          </m:d>
+        </m:oMath>
+      </m:oMathPara>
     </w:p>
     <w:p>
       <w:pPr>
@@ -7906,7 +9780,7 @@
           <w:szCs w:val="36"/>
         </w:rPr>
       </w:pPr>
-      <w:bookmarkStart w:id="1" w:name="_Hlk149055303"/>
+      <w:bookmarkStart w:id="2" w:name="_Hlk149055303"/>
       <w:r>
         <w:rPr>
           <w:b/>
@@ -7916,8 +9790,8 @@
         </w:rPr>
         <w:t>Wnioski</w:t>
       </w:r>
-    </w:p>
-    <w:bookmarkEnd w:id="1"/>
+      <w:bookmarkEnd w:id="2"/>
+    </w:p>
     <w:p>
       <w:pPr>
         <w:spacing w:after="0"/>
@@ -7935,48 +9809,50 @@
           <w:sz w:val="24"/>
           <w:szCs w:val="24"/>
         </w:rPr>
-        <w:t>Porównując ze sobą czas wyznaczania macierzy odwrotnej w przypadku iteracyjnym i rekurencyjnym można zauważyć, że sposób iteracyjny działa znacząco szybciej od sposobu rekurencyjnego. Może to być skutkiem tego, iż mimo że sposób rekurencyjny wykonuje mniej operacji mnożenia, to musi wykonać więcej operacji addytywnych (łącznie rozwiązanie rekurencyjne wykonuje więcej obliczeń). Dodatkowo należy pamiętać, że teoretycznie lepsza złożoność</w:t>
-      </w:r>
-      <w:r>
+        <w:t>Porównując ze sobą czas wyznaczania macierzy odwrotnej w przypadku iteracyjnym i rekurencyjnym można zauważyć, że sposób iteracyjny działa znacząco szybciej od sposobu rekurencyjnego. Może to być skutkiem tego, iż mimo że sposób rekurencyjny wykonuje mniej operacji mnożenia, to musi wykonać więcej operacji addytywnych (łącznie rozwiązanie rekurencyjne wykonuje więcej obliczeń). Dodatkowo należy pamiętać, że teoretycznie lepsza złożoność obliczeniowa nie zawsze oznacza szybszy algorytm (zależy to także od sposobu implementacji oraz czasu przeznaczonego np. na wywoływanie kolejnych funkcji).</w:t>
+      </w:r>
+    </w:p>
+    <w:p>
+      <w:pPr>
+        <w:spacing w:after="0"/>
         <w:rPr>
           <w:rFonts w:eastAsiaTheme="minorEastAsia"/>
           <w:color w:val="000000" w:themeColor="text1"/>
           <w:sz w:val="24"/>
           <w:szCs w:val="24"/>
         </w:rPr>
-        <w:t xml:space="preserve"> obliczeniowa</w:t>
-      </w:r>
-      <w:r>
+      </w:pPr>
+    </w:p>
+    <w:p>
+      <w:pPr>
+        <w:spacing w:after="0"/>
         <w:rPr>
           <w:rFonts w:eastAsiaTheme="minorEastAsia"/>
           <w:color w:val="000000" w:themeColor="text1"/>
           <w:sz w:val="24"/>
           <w:szCs w:val="24"/>
         </w:rPr>
-        <w:t xml:space="preserve"> nie zawsze oznacza szybszy algorytm (zależy to także od sposobu implementacji oraz czasu przeznaczonego np. na wywoływanie kolejnych funkcji).</w:t>
-      </w:r>
-    </w:p>
-    <w:p>
-      <w:pPr>
-        <w:spacing w:after="0"/>
+      </w:pPr>
+      <w:r>
         <w:rPr>
           <w:rFonts w:eastAsiaTheme="minorEastAsia"/>
           <w:color w:val="000000" w:themeColor="text1"/>
           <w:sz w:val="24"/>
           <w:szCs w:val="24"/>
         </w:rPr>
-      </w:pPr>
-    </w:p>
-    <w:p>
-      <w:pPr>
-        <w:spacing w:after="0"/>
+        <w:t xml:space="preserve">Patrząc na wykresy przedstawiające czas obliczania faktoryzacji LU oraz wyznacznika można zauważyć, że czas ten znacząco zwiększa się dla większych macierzy. Bierze się to ze złożoności obliczeniowej oraz z ilości operacji którą musi wykonać algorytm. Warto również zauważyć, że w obu przypadkach ilość </w:t>
+      </w:r>
+      <w:proofErr w:type="spellStart"/>
+      <w:r>
         <w:rPr>
           <w:rFonts w:eastAsiaTheme="minorEastAsia"/>
           <w:color w:val="000000" w:themeColor="text1"/>
           <w:sz w:val="24"/>
           <w:szCs w:val="24"/>
         </w:rPr>
-      </w:pPr>
+        <w:t>dodawań</w:t>
+      </w:r>
+      <w:proofErr w:type="spellEnd"/>
       <w:r>
         <w:rPr>
           <w:rFonts w:eastAsiaTheme="minorEastAsia"/>
@@ -7984,8 +9860,9 @@
           <w:sz w:val="24"/>
           <w:szCs w:val="24"/>
         </w:rPr>
-        <w:t>Patrząc na wykresy przedstawiające czas obliczania faktoryzacji LU oraz wyznacznika można zauważyć, że czas ten znacząco zwiększa się dla większych macierzy. Bierze się to ze złożoności obliczeniowej oraz z ilości operacji którą musi wykonać algorytm. Warto również zauważyć, że w obu przypadkach ilość dodawań jest wyraźnie większa niż ilość mnożeń. Może mieć to wpływ na mniejszy błąd numeryczny.</w:t>
-      </w:r>
+        <w:t xml:space="preserve"> jest wyraźnie większa niż ilość </w:t>
+      </w:r>
+      <w:proofErr w:type="spellStart"/>
       <w:r>
         <w:rPr>
           <w:rFonts w:eastAsiaTheme="minorEastAsia"/>
@@ -7993,19 +9870,18 @@
           <w:sz w:val="24"/>
           <w:szCs w:val="24"/>
         </w:rPr>
-        <w:t xml:space="preserve"> Dodatkowo można stwierdzić, że czas obliczania faktoryzacji LU wyznacznika jest do siebie zbliżony, ponieważ wyznaczanie wyznacznika macierzy to tak naprawdę faktoryzacja LU i obliczenie iloczynu diagonali wyznaczonych macierzy. </w:t>
-      </w:r>
-    </w:p>
-    <w:p>
-      <w:pPr>
-        <w:spacing w:after="0"/>
+        <w:t>mnożeń</w:t>
+      </w:r>
+      <w:proofErr w:type="spellEnd"/>
+      <w:r>
         <w:rPr>
           <w:rFonts w:eastAsiaTheme="minorEastAsia"/>
           <w:color w:val="000000" w:themeColor="text1"/>
           <w:sz w:val="24"/>
           <w:szCs w:val="24"/>
         </w:rPr>
-      </w:pPr>
+        <w:t xml:space="preserve">. Może mieć to wpływ na mniejszy błąd numeryczny. Dodatkowo można stwierdzić, że czas obliczania faktoryzacji LU wyznacznika jest do siebie zbliżony, ponieważ wyznaczanie wyznacznika macierzy to tak naprawdę faktoryzacja LU i obliczenie iloczynu diagonali wyznaczonych macierzy. </w:t>
+      </w:r>
     </w:p>
     <w:p>
       <w:pPr>
@@ -8017,24 +9893,28 @@
           <w:szCs w:val="24"/>
         </w:rPr>
       </w:pPr>
-      <w:r>
+    </w:p>
+    <w:p>
+      <w:pPr>
+        <w:spacing w:after="0"/>
         <w:rPr>
           <w:rFonts w:eastAsiaTheme="minorEastAsia"/>
           <w:color w:val="000000" w:themeColor="text1"/>
           <w:sz w:val="24"/>
           <w:szCs w:val="24"/>
         </w:rPr>
-        <w:t>Porównując wyniki otrzymane przez rekurencyjne wyznaczanie odwrotności, faktoryzacji L</w:t>
-      </w:r>
-      <w:r>
+      </w:pPr>
+    </w:p>
+    <w:p>
+      <w:pPr>
+        <w:spacing w:after="0"/>
         <w:rPr>
           <w:rFonts w:eastAsiaTheme="minorEastAsia"/>
           <w:color w:val="000000" w:themeColor="text1"/>
           <w:sz w:val="24"/>
           <w:szCs w:val="24"/>
         </w:rPr>
-        <w:t>U oraz wyznacznika macierzy z wynikami otrzymanymi w programie MATLAB można stwierdzić, że zaimplementowane algorytmy działają poprawnie z dokładnością do błędów numerycznych</w:t>
-      </w:r>
+      </w:pPr>
       <w:r>
         <w:rPr>
           <w:rFonts w:eastAsiaTheme="minorEastAsia"/>
@@ -8042,8 +9922,17 @@
           <w:sz w:val="24"/>
           <w:szCs w:val="24"/>
         </w:rPr>
-        <w:t xml:space="preserve"> (inna faktoryzacja LU wynika z permutacji wierszy w programie MATLAB).</w:t>
-      </w:r>
+        <w:lastRenderedPageBreak/>
+        <w:t>Porównując wyniki otrzymane przez rekurencyjne wyznaczanie odwrotności, faktoryzacji LU oraz wyznacznika macierzy z wynikami otrzymanymi w programie MATLAB można stwierdzić, że zaimplementowane algorytmy działają poprawnie z dokładnością do błędów numerycznych (inna faktoryzacja LU wynika z permutacji wierszy w programie MATLAB).</w:t>
+      </w:r>
+    </w:p>
+    <w:p>
+      <w:pPr>
+        <w:rPr>
+          <w:sz w:val="24"/>
+          <w:szCs w:val="24"/>
+        </w:rPr>
+      </w:pPr>
     </w:p>
     <w:p>
       <w:pPr>
@@ -8066,7 +9955,6 @@
           <w:sz w:val="36"/>
           <w:szCs w:val="36"/>
         </w:rPr>
-        <w:lastRenderedPageBreak/>
         <w:t>Bibliografia</w:t>
       </w:r>
     </w:p>
@@ -8105,7 +9993,7 @@
           <w:szCs w:val="24"/>
         </w:rPr>
       </w:pPr>
-      <w:hyperlink r:id="rId25" w:history="1">
+      <w:hyperlink r:id="rId17" w:history="1">
         <w:r>
           <w:rPr>
             <w:rStyle w:val="Hipercze"/>
@@ -8133,7 +10021,25 @@
           <w:sz w:val="24"/>
           <w:szCs w:val="24"/>
         </w:rPr>
-        <w:t>Thomas H. Cormen - „</w:t>
+        <w:t xml:space="preserve">Thomas H. </w:t>
+      </w:r>
+      <w:proofErr w:type="spellStart"/>
+      <w:r>
+        <w:rPr>
+          <w:rFonts w:eastAsiaTheme="minorEastAsia"/>
+          <w:sz w:val="24"/>
+          <w:szCs w:val="24"/>
+        </w:rPr>
+        <w:t>Cormen</w:t>
+      </w:r>
+      <w:proofErr w:type="spellEnd"/>
+      <w:r>
+        <w:rPr>
+          <w:rFonts w:eastAsiaTheme="minorEastAsia"/>
+          <w:sz w:val="24"/>
+          <w:szCs w:val="24"/>
+        </w:rPr>
+        <w:t xml:space="preserve"> - „</w:t>
       </w:r>
       <w:r>
         <w:rPr>
@@ -8226,7 +10132,7 @@
   <w:abstractNum w:abstractNumId="0" w15:restartNumberingAfterBreak="0">
     <w:nsid w:val="0F4443F1"/>
     <w:multiLevelType w:val="hybridMultilevel"/>
-    <w:tmpl w:val="83FE2D76"/>
+    <w:tmpl w:val="717046BE"/>
     <w:lvl w:ilvl="0" w:tplc="04150001">
       <w:start w:val="1"/>
       <w:numFmt w:val="bullet"/>
@@ -8718,9 +10624,9 @@
   </w:abstractNum>
   <w:abstractNum w:abstractNumId="5" w15:restartNumberingAfterBreak="0">
     <w:nsid w:val="5E360D36"/>
-    <w:multiLevelType w:val="hybridMultilevel"/>
-    <w:tmpl w:val="CB04E6E0"/>
-    <w:lvl w:ilvl="0" w:tplc="C9B26426">
+    <w:multiLevelType w:val="multilevel"/>
+    <w:tmpl w:val="974A8F8C"/>
+    <w:lvl w:ilvl="0">
       <w:start w:val="1"/>
       <w:numFmt w:val="decimal"/>
       <w:lvlText w:val="%1."/>
@@ -8736,77 +10642,109 @@
         <w:szCs w:val="40"/>
       </w:rPr>
     </w:lvl>
-    <w:lvl w:ilvl="1" w:tplc="04150019" w:tentative="1">
-      <w:start w:val="1"/>
-      <w:numFmt w:val="lowerLetter"/>
-      <w:lvlText w:val="%2."/>
-      <w:lvlJc w:val="left"/>
-      <w:pPr>
-        <w:ind w:left="1080" w:hanging="360"/>
-      </w:pPr>
-    </w:lvl>
-    <w:lvl w:ilvl="2" w:tplc="0415001B" w:tentative="1">
-      <w:start w:val="1"/>
-      <w:numFmt w:val="lowerRoman"/>
-      <w:lvlText w:val="%3."/>
-      <w:lvlJc w:val="right"/>
-      <w:pPr>
-        <w:ind w:left="1800" w:hanging="180"/>
-      </w:pPr>
-    </w:lvl>
-    <w:lvl w:ilvl="3" w:tplc="0415000F" w:tentative="1">
+    <w:lvl w:ilvl="1">
       <w:start w:val="1"/>
       <w:numFmt w:val="decimal"/>
-      <w:lvlText w:val="%4."/>
+      <w:isLgl/>
+      <w:lvlText w:val="%1.%2."/>
       <w:lvlJc w:val="left"/>
       <w:pPr>
-        <w:ind w:left="2520" w:hanging="360"/>
-      </w:pPr>
+        <w:ind w:left="420" w:hanging="420"/>
+      </w:pPr>
+      <w:rPr>
+        <w:rFonts w:hint="default"/>
+      </w:rPr>
     </w:lvl>
-    <w:lvl w:ilvl="4" w:tplc="04150019" w:tentative="1">
-      <w:start w:val="1"/>
-      <w:numFmt w:val="lowerLetter"/>
-      <w:lvlText w:val="%5."/>
-      <w:lvlJc w:val="left"/>
-      <w:pPr>
-        <w:ind w:left="3240" w:hanging="360"/>
-      </w:pPr>
-    </w:lvl>
-    <w:lvl w:ilvl="5" w:tplc="0415001B" w:tentative="1">
-      <w:start w:val="1"/>
-      <w:numFmt w:val="lowerRoman"/>
-      <w:lvlText w:val="%6."/>
-      <w:lvlJc w:val="right"/>
-      <w:pPr>
-        <w:ind w:left="3960" w:hanging="180"/>
-      </w:pPr>
-    </w:lvl>
-    <w:lvl w:ilvl="6" w:tplc="0415000F" w:tentative="1">
+    <w:lvl w:ilvl="2">
       <w:start w:val="1"/>
       <w:numFmt w:val="decimal"/>
-      <w:lvlText w:val="%7."/>
+      <w:isLgl/>
+      <w:lvlText w:val="%1.%2.%3."/>
       <w:lvlJc w:val="left"/>
       <w:pPr>
-        <w:ind w:left="4680" w:hanging="360"/>
-      </w:pPr>
+        <w:ind w:left="720" w:hanging="720"/>
+      </w:pPr>
+      <w:rPr>
+        <w:rFonts w:hint="default"/>
+      </w:rPr>
     </w:lvl>
-    <w:lvl w:ilvl="7" w:tplc="04150019" w:tentative="1">
+    <w:lvl w:ilvl="3">
       <w:start w:val="1"/>
-      <w:numFmt w:val="lowerLetter"/>
-      <w:lvlText w:val="%8."/>
+      <w:numFmt w:val="decimal"/>
+      <w:isLgl/>
+      <w:lvlText w:val="%1.%2.%3.%4."/>
       <w:lvlJc w:val="left"/>
       <w:pPr>
-        <w:ind w:left="5400" w:hanging="360"/>
-      </w:pPr>
+        <w:ind w:left="720" w:hanging="720"/>
+      </w:pPr>
+      <w:rPr>
+        <w:rFonts w:hint="default"/>
+      </w:rPr>
     </w:lvl>
-    <w:lvl w:ilvl="8" w:tplc="0415001B" w:tentative="1">
+    <w:lvl w:ilvl="4">
       <w:start w:val="1"/>
-      <w:numFmt w:val="lowerRoman"/>
-      <w:lvlText w:val="%9."/>
-      <w:lvlJc w:val="right"/>
-      <w:pPr>
-        <w:ind w:left="6120" w:hanging="180"/>
-      </w:pPr>
+      <w:numFmt w:val="decimal"/>
+      <w:isLgl/>
+      <w:lvlText w:val="%1.%2.%3.%4.%5."/>
+      <w:lvlJc w:val="left"/>
+      <w:pPr>
+        <w:ind w:left="1080" w:hanging="1080"/>
+      </w:pPr>
+      <w:rPr>
+        <w:rFonts w:hint="default"/>
+      </w:rPr>
+    </w:lvl>
+    <w:lvl w:ilvl="5">
+      <w:start w:val="1"/>
+      <w:numFmt w:val="decimal"/>
+      <w:isLgl/>
+      <w:lvlText w:val="%1.%2.%3.%4.%5.%6."/>
+      <w:lvlJc w:val="left"/>
+      <w:pPr>
+        <w:ind w:left="1080" w:hanging="1080"/>
+      </w:pPr>
+      <w:rPr>
+        <w:rFonts w:hint="default"/>
+      </w:rPr>
+    </w:lvl>
+    <w:lvl w:ilvl="6">
+      <w:start w:val="1"/>
+      <w:numFmt w:val="decimal"/>
+      <w:isLgl/>
+      <w:lvlText w:val="%1.%2.%3.%4.%5.%6.%7."/>
+      <w:lvlJc w:val="left"/>
+      <w:pPr>
+        <w:ind w:left="1440" w:hanging="1440"/>
+      </w:pPr>
+      <w:rPr>
+        <w:rFonts w:hint="default"/>
+      </w:rPr>
+    </w:lvl>
+    <w:lvl w:ilvl="7">
+      <w:start w:val="1"/>
+      <w:numFmt w:val="decimal"/>
+      <w:isLgl/>
+      <w:lvlText w:val="%1.%2.%3.%4.%5.%6.%7.%8."/>
+      <w:lvlJc w:val="left"/>
+      <w:pPr>
+        <w:ind w:left="1440" w:hanging="1440"/>
+      </w:pPr>
+      <w:rPr>
+        <w:rFonts w:hint="default"/>
+      </w:rPr>
+    </w:lvl>
+    <w:lvl w:ilvl="8">
+      <w:start w:val="1"/>
+      <w:numFmt w:val="decimal"/>
+      <w:isLgl/>
+      <w:lvlText w:val="%1.%2.%3.%4.%5.%6.%7.%8.%9."/>
+      <w:lvlJc w:val="left"/>
+      <w:pPr>
+        <w:ind w:left="1800" w:hanging="1800"/>
+      </w:pPr>
+      <w:rPr>
+        <w:rFonts w:hint="default"/>
+      </w:rPr>
     </w:lvl>
   </w:abstractNum>
   <w:abstractNum w:abstractNumId="6" w15:restartNumberingAfterBreak="0">

</xml_diff>